<commit_message>
Bundle Conig Initial Check In
Bundle Conig Initial Check In
</commit_message>
<xml_diff>
--- a/CRUD Application/About CRUD.docx
+++ b/CRUD Application/About CRUD.docx
@@ -20,29 +20,49 @@
           <w:szCs w:val="32"/>
           <w:lang w:val="en-US"/>
         </w:rPr>
-        <w:t>About CRUD :</w:t>
-      </w:r>
-    </w:p>
-    <w:p>
-      <w:pPr>
-        <w:rPr>
-          <w:lang w:val="en-US"/>
-        </w:rPr>
-      </w:pPr>
-      <w:r>
-        <w:rPr>
+        <w:t xml:space="preserve">About </w:t>
+      </w:r>
+      <w:proofErr w:type="gramStart"/>
+      <w:r>
+        <w:rPr>
+          <w:b/>
+          <w:bCs/>
+          <w:sz w:val="32"/>
+          <w:szCs w:val="32"/>
+          <w:lang w:val="en-US"/>
+        </w:rPr>
+        <w:t>CRUD :</w:t>
+      </w:r>
+      <w:proofErr w:type="gramEnd"/>
+    </w:p>
+    <w:p>
+      <w:pPr>
+        <w:rPr>
+          <w:sz w:val="24"/>
+          <w:szCs w:val="24"/>
+          <w:lang w:val="en-US"/>
+        </w:rPr>
+      </w:pPr>
+      <w:r>
+        <w:rPr>
+          <w:sz w:val="24"/>
+          <w:szCs w:val="24"/>
           <w:lang w:val="en-US"/>
         </w:rPr>
         <w:t>This Project Implementing the Basic CRUD Operations like CREATE, READ, UPDATE</w:t>
       </w:r>
       <w:r>
         <w:rPr>
+          <w:sz w:val="24"/>
+          <w:szCs w:val="24"/>
           <w:lang w:val="en-US"/>
         </w:rPr>
         <w:t>,</w:t>
       </w:r>
       <w:r>
         <w:rPr>
+          <w:sz w:val="24"/>
+          <w:szCs w:val="24"/>
           <w:lang w:val="en-US"/>
         </w:rPr>
         <w:t xml:space="preserve"> and DELETE Functionalities.</w:t>
@@ -51,11 +71,15 @@
     <w:p>
       <w:pPr>
         <w:rPr>
-          <w:lang w:val="en-US"/>
-        </w:rPr>
-      </w:pPr>
-      <w:r>
-        <w:rPr>
+          <w:sz w:val="24"/>
+          <w:szCs w:val="24"/>
+          <w:lang w:val="en-US"/>
+        </w:rPr>
+      </w:pPr>
+      <w:r>
+        <w:rPr>
+          <w:sz w:val="24"/>
+          <w:szCs w:val="24"/>
           <w:lang w:val="en-US"/>
         </w:rPr>
         <w:t xml:space="preserve">Here I had utilized the </w:t>
@@ -64,6 +88,8 @@
         <w:rPr>
           <w:b/>
           <w:bCs/>
+          <w:sz w:val="24"/>
+          <w:szCs w:val="24"/>
           <w:lang w:val="en-US"/>
         </w:rPr>
         <w:t>“ID Card Management System”</w:t>
@@ -72,33 +98,125 @@
         <w:rPr>
           <w:b/>
           <w:bCs/>
+          <w:sz w:val="24"/>
+          <w:szCs w:val="24"/>
           <w:lang w:val="en-US"/>
         </w:rPr>
         <w:t xml:space="preserve"> </w:t>
       </w:r>
       <w:r>
         <w:rPr>
+          <w:sz w:val="24"/>
+          <w:szCs w:val="24"/>
           <w:lang w:val="en-US"/>
         </w:rPr>
         <w:t xml:space="preserve">Idea </w:t>
       </w:r>
       <w:r>
         <w:rPr>
-          <w:lang w:val="en-US"/>
-        </w:rPr>
-        <w:t xml:space="preserve">for the </w:t>
-      </w:r>
-      <w:r>
-        <w:rPr>
-          <w:lang w:val="en-US"/>
-        </w:rPr>
-        <w:t xml:space="preserve"> CRUD Operations</w:t>
-      </w:r>
-      <w:r>
-        <w:rPr>
+          <w:sz w:val="24"/>
+          <w:szCs w:val="24"/>
+          <w:lang w:val="en-US"/>
+        </w:rPr>
+        <w:t xml:space="preserve">for </w:t>
+      </w:r>
+      <w:proofErr w:type="gramStart"/>
+      <w:r>
+        <w:rPr>
+          <w:sz w:val="24"/>
+          <w:szCs w:val="24"/>
+          <w:lang w:val="en-US"/>
+        </w:rPr>
+        <w:t xml:space="preserve">the </w:t>
+      </w:r>
+      <w:r>
+        <w:rPr>
+          <w:sz w:val="24"/>
+          <w:szCs w:val="24"/>
+          <w:lang w:val="en-US"/>
+        </w:rPr>
+        <w:t xml:space="preserve"> CRUD</w:t>
+      </w:r>
+      <w:proofErr w:type="gramEnd"/>
+      <w:r>
+        <w:rPr>
+          <w:sz w:val="24"/>
+          <w:szCs w:val="24"/>
+          <w:lang w:val="en-US"/>
+        </w:rPr>
+        <w:t xml:space="preserve"> Operations</w:t>
+      </w:r>
+      <w:r>
+        <w:rPr>
+          <w:sz w:val="24"/>
+          <w:szCs w:val="24"/>
           <w:lang w:val="en-US"/>
         </w:rPr>
         <w:t>.</w:t>
+      </w:r>
+    </w:p>
+    <w:p>
+      <w:pPr>
+        <w:rPr>
+          <w:b/>
+          <w:bCs/>
+          <w:sz w:val="24"/>
+          <w:szCs w:val="24"/>
+          <w:lang w:val="en-US"/>
+        </w:rPr>
+      </w:pPr>
+      <w:r>
+        <w:rPr>
+          <w:b/>
+          <w:bCs/>
+          <w:sz w:val="24"/>
+          <w:szCs w:val="24"/>
+          <w:lang w:val="en-US"/>
+        </w:rPr>
+        <w:t>About ID Card Management System:</w:t>
+      </w:r>
+    </w:p>
+    <w:p>
+      <w:pPr>
+        <w:rPr>
+          <w:sz w:val="24"/>
+          <w:szCs w:val="24"/>
+          <w:lang w:val="en-US"/>
+        </w:rPr>
+      </w:pPr>
+      <w:r>
+        <w:rPr>
+          <w:sz w:val="24"/>
+          <w:szCs w:val="24"/>
+          <w:lang w:val="en-US"/>
+        </w:rPr>
+        <w:t xml:space="preserve">This project having sample ID Card Designs which have been designed in the Adobe Photoshop CS6. And </w:t>
+      </w:r>
+      <w:proofErr w:type="gramStart"/>
+      <w:r>
+        <w:rPr>
+          <w:sz w:val="24"/>
+          <w:szCs w:val="24"/>
+          <w:lang w:val="en-US"/>
+        </w:rPr>
+        <w:t>also</w:t>
+      </w:r>
+      <w:proofErr w:type="gramEnd"/>
+      <w:r>
+        <w:rPr>
+          <w:sz w:val="24"/>
+          <w:szCs w:val="24"/>
+          <w:lang w:val="en-US"/>
+        </w:rPr>
+        <w:t xml:space="preserve"> you can able to view the Individual ID Card </w:t>
+      </w:r>
+      <w:r>
+        <w:rPr>
+          <w:sz w:val="24"/>
+          <w:szCs w:val="24"/>
+          <w:lang w:val="en-US"/>
+        </w:rPr>
+        <w:t>Details.</w:t>
       </w:r>
     </w:p>
     <w:p>
@@ -396,15 +514,27 @@
           <w:lang w:val="en-US"/>
         </w:rPr>
       </w:pPr>
-      <w:r>
-        <w:rPr>
-          <w:b/>
-          <w:bCs/>
-          <w:sz w:val="24"/>
-          <w:szCs w:val="24"/>
-          <w:lang w:val="en-US"/>
-        </w:rPr>
-        <w:t>Server Side Technologies</w:t>
+      <w:proofErr w:type="gramStart"/>
+      <w:r>
+        <w:rPr>
+          <w:b/>
+          <w:bCs/>
+          <w:sz w:val="24"/>
+          <w:szCs w:val="24"/>
+          <w:lang w:val="en-US"/>
+        </w:rPr>
+        <w:t>Server Side</w:t>
+      </w:r>
+      <w:proofErr w:type="gramEnd"/>
+      <w:r>
+        <w:rPr>
+          <w:b/>
+          <w:bCs/>
+          <w:sz w:val="24"/>
+          <w:szCs w:val="24"/>
+          <w:lang w:val="en-US"/>
+        </w:rPr>
+        <w:t xml:space="preserve"> Technologies</w:t>
       </w:r>
       <w:r>
         <w:rPr>
@@ -527,13 +657,23 @@
           <w:lang w:val="en-US"/>
         </w:rPr>
       </w:pPr>
-      <w:r>
-        <w:rPr>
-          <w:sz w:val="24"/>
-          <w:szCs w:val="24"/>
-          <w:lang w:val="en-US"/>
-        </w:rPr>
-        <w:t>Microsoft.EntityFrameworkCore (3.1.6)</w:t>
+      <w:proofErr w:type="spellStart"/>
+      <w:r>
+        <w:rPr>
+          <w:sz w:val="24"/>
+          <w:szCs w:val="24"/>
+          <w:lang w:val="en-US"/>
+        </w:rPr>
+        <w:t>Microsoft.EntityFrameworkCore</w:t>
+      </w:r>
+      <w:proofErr w:type="spellEnd"/>
+      <w:r>
+        <w:rPr>
+          <w:sz w:val="24"/>
+          <w:szCs w:val="24"/>
+          <w:lang w:val="en-US"/>
+        </w:rPr>
+        <w:t xml:space="preserve"> (3.1.6)</w:t>
       </w:r>
     </w:p>
     <w:p>
@@ -549,13 +689,25 @@
           <w:lang w:val="en-US"/>
         </w:rPr>
       </w:pPr>
-      <w:r>
-        <w:rPr>
-          <w:sz w:val="24"/>
-          <w:szCs w:val="24"/>
-          <w:lang w:val="en-US"/>
-        </w:rPr>
-        <w:t>Microsoft.EntityFrameworkCore.SqlServer (3.1.6)</w:t>
+      <w:proofErr w:type="spellStart"/>
+      <w:proofErr w:type="gramStart"/>
+      <w:r>
+        <w:rPr>
+          <w:sz w:val="24"/>
+          <w:szCs w:val="24"/>
+          <w:lang w:val="en-US"/>
+        </w:rPr>
+        <w:t>Microsoft.EntityFrameworkCore.SqlServer</w:t>
+      </w:r>
+      <w:proofErr w:type="spellEnd"/>
+      <w:proofErr w:type="gramEnd"/>
+      <w:r>
+        <w:rPr>
+          <w:sz w:val="24"/>
+          <w:szCs w:val="24"/>
+          <w:lang w:val="en-US"/>
+        </w:rPr>
+        <w:t xml:space="preserve"> (3.1.6)</w:t>
       </w:r>
     </w:p>
     <w:p>

</xml_diff>

<commit_message>
Included Abobe Photoshop in aboutCRUD
Included Abobe Photoshop in aboutCRUD
</commit_message>
<xml_diff>
--- a/CRUD Application/About CRUD.docx
+++ b/CRUD Application/About CRUD.docx
@@ -20,223 +20,436 @@
           <w:szCs w:val="32"/>
           <w:lang w:val="en-US"/>
         </w:rPr>
-        <w:t xml:space="preserve">About </w:t>
-      </w:r>
-      <w:proofErr w:type="gramStart"/>
-      <w:r>
-        <w:rPr>
-          <w:b/>
-          <w:bCs/>
+        <w:t>About CRUD :</w:t>
+      </w:r>
+    </w:p>
+    <w:p>
+      <w:pPr>
+        <w:rPr>
+          <w:sz w:val="24"/>
+          <w:szCs w:val="24"/>
+          <w:lang w:val="en-US"/>
+        </w:rPr>
+      </w:pPr>
+      <w:r>
+        <w:rPr>
+          <w:sz w:val="24"/>
+          <w:szCs w:val="24"/>
+          <w:lang w:val="en-US"/>
+        </w:rPr>
+        <w:t>This Project Implementing the Basic CRUD Operations like CREATE, READ, UPDATE</w:t>
+      </w:r>
+      <w:r>
+        <w:rPr>
+          <w:sz w:val="24"/>
+          <w:szCs w:val="24"/>
+          <w:lang w:val="en-US"/>
+        </w:rPr>
+        <w:t>,</w:t>
+      </w:r>
+      <w:r>
+        <w:rPr>
+          <w:sz w:val="24"/>
+          <w:szCs w:val="24"/>
+          <w:lang w:val="en-US"/>
+        </w:rPr>
+        <w:t xml:space="preserve"> and DELETE Functionalities.</w:t>
+      </w:r>
+    </w:p>
+    <w:p>
+      <w:pPr>
+        <w:rPr>
+          <w:sz w:val="24"/>
+          <w:szCs w:val="24"/>
+          <w:lang w:val="en-US"/>
+        </w:rPr>
+      </w:pPr>
+    </w:p>
+    <w:p>
+      <w:pPr>
+        <w:rPr>
+          <w:sz w:val="24"/>
+          <w:szCs w:val="24"/>
+          <w:lang w:val="en-US"/>
+        </w:rPr>
+      </w:pPr>
+      <w:r>
+        <w:rPr>
+          <w:sz w:val="24"/>
+          <w:szCs w:val="24"/>
+          <w:lang w:val="en-US"/>
+        </w:rPr>
+        <w:t xml:space="preserve">Here I had utilized the </w:t>
+      </w:r>
+      <w:r>
+        <w:rPr>
+          <w:b/>
+          <w:bCs/>
+          <w:sz w:val="24"/>
+          <w:szCs w:val="24"/>
+          <w:lang w:val="en-US"/>
+        </w:rPr>
+        <w:t>“ID Card Management System”</w:t>
+      </w:r>
+      <w:r>
+        <w:rPr>
+          <w:b/>
+          <w:bCs/>
+          <w:sz w:val="24"/>
+          <w:szCs w:val="24"/>
+          <w:lang w:val="en-US"/>
+        </w:rPr>
+        <w:t xml:space="preserve"> </w:t>
+      </w:r>
+      <w:r>
+        <w:rPr>
+          <w:sz w:val="24"/>
+          <w:szCs w:val="24"/>
+          <w:lang w:val="en-US"/>
+        </w:rPr>
+        <w:t xml:space="preserve">Idea </w:t>
+      </w:r>
+      <w:r>
+        <w:rPr>
+          <w:sz w:val="24"/>
+          <w:szCs w:val="24"/>
+          <w:lang w:val="en-US"/>
+        </w:rPr>
+        <w:t xml:space="preserve">for the </w:t>
+      </w:r>
+      <w:r>
+        <w:rPr>
+          <w:sz w:val="24"/>
+          <w:szCs w:val="24"/>
+          <w:lang w:val="en-US"/>
+        </w:rPr>
+        <w:t xml:space="preserve"> CRUD Operations</w:t>
+      </w:r>
+      <w:r>
+        <w:rPr>
+          <w:sz w:val="24"/>
+          <w:szCs w:val="24"/>
+          <w:lang w:val="en-US"/>
+        </w:rPr>
+        <w:t>.</w:t>
+      </w:r>
+    </w:p>
+    <w:p>
+      <w:pPr>
+        <w:rPr>
+          <w:b/>
+          <w:bCs/>
+          <w:sz w:val="28"/>
+          <w:szCs w:val="28"/>
+          <w:lang w:val="en-US"/>
+        </w:rPr>
+      </w:pPr>
+    </w:p>
+    <w:p>
+      <w:pPr>
+        <w:rPr>
+          <w:b/>
+          <w:bCs/>
+          <w:sz w:val="28"/>
+          <w:szCs w:val="28"/>
+          <w:lang w:val="en-US"/>
+        </w:rPr>
+      </w:pPr>
+      <w:r>
+        <w:rPr>
+          <w:b/>
+          <w:bCs/>
+          <w:sz w:val="28"/>
+          <w:szCs w:val="28"/>
+          <w:lang w:val="en-US"/>
+        </w:rPr>
+        <w:t>About ID Card Management System:</w:t>
+      </w:r>
+    </w:p>
+    <w:p>
+      <w:pPr>
+        <w:rPr>
+          <w:sz w:val="24"/>
+          <w:szCs w:val="24"/>
+          <w:lang w:val="en-US"/>
+        </w:rPr>
+      </w:pPr>
+      <w:r>
+        <w:rPr>
+          <w:sz w:val="24"/>
+          <w:szCs w:val="24"/>
+          <w:lang w:val="en-US"/>
+        </w:rPr>
+        <w:t xml:space="preserve">This project having sample ID Card Designs which have been designed in the Adobe Photoshop CS6. And also you can able to view the Individual ID Card </w:t>
+      </w:r>
+      <w:r>
+        <w:rPr>
+          <w:sz w:val="24"/>
+          <w:szCs w:val="24"/>
+          <w:lang w:val="en-US"/>
+        </w:rPr>
+        <w:t>Details.</w:t>
+      </w:r>
+    </w:p>
+    <w:p>
+      <w:pPr>
+        <w:pBdr>
+          <w:bottom w:val="single" w:sz="6" w:space="4" w:color="EAECEF"/>
+        </w:pBdr>
+        <w:shd w:val="clear" w:color="auto" w:fill="FFFFFF"/>
+        <w:spacing w:before="360" w:after="240" w:line="240" w:lineRule="auto"/>
+        <w:outlineLvl w:val="0"/>
+        <w:rPr>
+          <w:rFonts w:eastAsia="Times New Roman" w:cstheme="minorHAnsi"/>
+          <w:b/>
+          <w:bCs/>
+          <w:color w:val="24292E"/>
+          <w:kern w:val="36"/>
           <w:sz w:val="32"/>
           <w:szCs w:val="32"/>
-          <w:lang w:val="en-US"/>
-        </w:rPr>
-        <w:t>CRUD :</w:t>
-      </w:r>
-      <w:proofErr w:type="gramEnd"/>
-    </w:p>
-    <w:p>
-      <w:pPr>
-        <w:rPr>
-          <w:sz w:val="24"/>
-          <w:szCs w:val="24"/>
-          <w:lang w:val="en-US"/>
-        </w:rPr>
-      </w:pPr>
-      <w:r>
-        <w:rPr>
-          <w:sz w:val="24"/>
-          <w:szCs w:val="24"/>
-          <w:lang w:val="en-US"/>
-        </w:rPr>
-        <w:t>This Project Implementing the Basic CRUD Operations like CREATE, READ, UPDATE</w:t>
-      </w:r>
-      <w:r>
-        <w:rPr>
-          <w:sz w:val="24"/>
-          <w:szCs w:val="24"/>
-          <w:lang w:val="en-US"/>
-        </w:rPr>
-        <w:t>,</w:t>
-      </w:r>
-      <w:r>
-        <w:rPr>
-          <w:sz w:val="24"/>
-          <w:szCs w:val="24"/>
-          <w:lang w:val="en-US"/>
-        </w:rPr>
-        <w:t xml:space="preserve"> and DELETE Functionalities.</w:t>
-      </w:r>
-    </w:p>
-    <w:p>
-      <w:pPr>
-        <w:rPr>
-          <w:sz w:val="24"/>
-          <w:szCs w:val="24"/>
-          <w:lang w:val="en-US"/>
-        </w:rPr>
-      </w:pPr>
-      <w:r>
-        <w:rPr>
-          <w:sz w:val="24"/>
-          <w:szCs w:val="24"/>
-          <w:lang w:val="en-US"/>
-        </w:rPr>
-        <w:t xml:space="preserve">Here I had utilized the </w:t>
-      </w:r>
-      <w:r>
-        <w:rPr>
-          <w:b/>
-          <w:bCs/>
-          <w:sz w:val="24"/>
-          <w:szCs w:val="24"/>
-          <w:lang w:val="en-US"/>
-        </w:rPr>
-        <w:t>“ID Card Management System”</w:t>
-      </w:r>
-      <w:r>
-        <w:rPr>
-          <w:b/>
-          <w:bCs/>
-          <w:sz w:val="24"/>
-          <w:szCs w:val="24"/>
-          <w:lang w:val="en-US"/>
-        </w:rPr>
-        <w:t xml:space="preserve"> </w:t>
-      </w:r>
-      <w:r>
-        <w:rPr>
-          <w:sz w:val="24"/>
-          <w:szCs w:val="24"/>
-          <w:lang w:val="en-US"/>
-        </w:rPr>
-        <w:t xml:space="preserve">Idea </w:t>
-      </w:r>
-      <w:r>
-        <w:rPr>
-          <w:sz w:val="24"/>
-          <w:szCs w:val="24"/>
-          <w:lang w:val="en-US"/>
-        </w:rPr>
-        <w:t xml:space="preserve">for </w:t>
-      </w:r>
-      <w:proofErr w:type="gramStart"/>
-      <w:r>
-        <w:rPr>
-          <w:sz w:val="24"/>
-          <w:szCs w:val="24"/>
-          <w:lang w:val="en-US"/>
-        </w:rPr>
-        <w:t xml:space="preserve">the </w:t>
-      </w:r>
-      <w:r>
-        <w:rPr>
-          <w:sz w:val="24"/>
-          <w:szCs w:val="24"/>
-          <w:lang w:val="en-US"/>
-        </w:rPr>
-        <w:t xml:space="preserve"> CRUD</w:t>
-      </w:r>
-      <w:proofErr w:type="gramEnd"/>
-      <w:r>
-        <w:rPr>
-          <w:sz w:val="24"/>
-          <w:szCs w:val="24"/>
-          <w:lang w:val="en-US"/>
-        </w:rPr>
-        <w:t xml:space="preserve"> Operations</w:t>
-      </w:r>
-      <w:r>
-        <w:rPr>
-          <w:sz w:val="24"/>
-          <w:szCs w:val="24"/>
-          <w:lang w:val="en-US"/>
-        </w:rPr>
-        <w:t>.</w:t>
-      </w:r>
-    </w:p>
-    <w:p>
-      <w:pPr>
-        <w:rPr>
-          <w:b/>
-          <w:bCs/>
-          <w:sz w:val="24"/>
-          <w:szCs w:val="24"/>
-          <w:lang w:val="en-US"/>
-        </w:rPr>
-      </w:pPr>
-      <w:r>
-        <w:rPr>
-          <w:b/>
-          <w:bCs/>
-          <w:sz w:val="24"/>
-          <w:szCs w:val="24"/>
-          <w:lang w:val="en-US"/>
-        </w:rPr>
-        <w:t>About ID Card Management System:</w:t>
-      </w:r>
-    </w:p>
-    <w:p>
-      <w:pPr>
-        <w:rPr>
-          <w:sz w:val="24"/>
-          <w:szCs w:val="24"/>
-          <w:lang w:val="en-US"/>
-        </w:rPr>
-      </w:pPr>
-      <w:r>
-        <w:rPr>
-          <w:sz w:val="24"/>
-          <w:szCs w:val="24"/>
-          <w:lang w:val="en-US"/>
-        </w:rPr>
-        <w:t xml:space="preserve">This project having sample ID Card Designs which have been designed in the Adobe Photoshop CS6. And </w:t>
-      </w:r>
-      <w:proofErr w:type="gramStart"/>
-      <w:r>
-        <w:rPr>
-          <w:sz w:val="24"/>
-          <w:szCs w:val="24"/>
-          <w:lang w:val="en-US"/>
-        </w:rPr>
-        <w:t>also</w:t>
-      </w:r>
-      <w:proofErr w:type="gramEnd"/>
-      <w:r>
-        <w:rPr>
-          <w:sz w:val="24"/>
-          <w:szCs w:val="24"/>
-          <w:lang w:val="en-US"/>
-        </w:rPr>
-        <w:t xml:space="preserve"> you can able to view the Individual ID Card </w:t>
-      </w:r>
-      <w:r>
-        <w:rPr>
-          <w:sz w:val="24"/>
-          <w:szCs w:val="24"/>
-          <w:lang w:val="en-US"/>
-        </w:rPr>
-        <w:t>Details.</w:t>
-      </w:r>
-    </w:p>
-    <w:p>
-      <w:pPr>
-        <w:rPr>
-          <w:b/>
-          <w:bCs/>
-          <w:sz w:val="24"/>
-          <w:szCs w:val="24"/>
-          <w:lang w:val="en-US"/>
-        </w:rPr>
-      </w:pPr>
-      <w:r>
-        <w:rPr>
-          <w:b/>
-          <w:bCs/>
-          <w:sz w:val="24"/>
-          <w:szCs w:val="24"/>
-          <w:lang w:val="en-US"/>
-        </w:rPr>
+          <w:lang w:eastAsia="en-IN"/>
+        </w:rPr>
+      </w:pPr>
+    </w:p>
+    <w:p>
+      <w:pPr>
+        <w:pBdr>
+          <w:bottom w:val="single" w:sz="6" w:space="4" w:color="EAECEF"/>
+        </w:pBdr>
+        <w:shd w:val="clear" w:color="auto" w:fill="FFFFFF"/>
+        <w:spacing w:before="360" w:after="240" w:line="240" w:lineRule="auto"/>
+        <w:outlineLvl w:val="0"/>
+        <w:rPr>
+          <w:rFonts w:eastAsia="Times New Roman" w:cstheme="minorHAnsi"/>
+          <w:b/>
+          <w:bCs/>
+          <w:color w:val="24292E"/>
+          <w:kern w:val="36"/>
+          <w:sz w:val="32"/>
+          <w:szCs w:val="32"/>
+          <w:lang w:eastAsia="en-IN"/>
+        </w:rPr>
+      </w:pPr>
+      <w:r>
+        <w:rPr>
+          <w:rFonts w:eastAsia="Times New Roman" w:cstheme="minorHAnsi"/>
+          <w:b/>
+          <w:bCs/>
+          <w:color w:val="24292E"/>
+          <w:kern w:val="36"/>
+          <w:sz w:val="32"/>
+          <w:szCs w:val="32"/>
+          <w:lang w:eastAsia="en-IN"/>
+        </w:rPr>
+        <w:t>Why we need ID Card Design Management System ?</w:t>
+      </w:r>
+    </w:p>
+    <w:p>
+      <w:pPr>
+        <w:pBdr>
+          <w:bottom w:val="single" w:sz="6" w:space="4" w:color="EAECEF"/>
+        </w:pBdr>
+        <w:shd w:val="clear" w:color="auto" w:fill="FFFFFF"/>
+        <w:spacing w:before="360" w:after="240" w:line="240" w:lineRule="auto"/>
+        <w:outlineLvl w:val="0"/>
+        <w:rPr>
+          <w:rFonts w:ascii="Segoe UI" w:hAnsi="Segoe UI" w:cs="Segoe UI"/>
+          <w:color w:val="24292E"/>
+          <w:sz w:val="24"/>
+          <w:szCs w:val="24"/>
+          <w:shd w:val="clear" w:color="auto" w:fill="FFFFFF"/>
+        </w:rPr>
+      </w:pPr>
+      <w:r>
+        <w:rPr>
+          <w:rFonts w:ascii="Segoe UI" w:hAnsi="Segoe UI" w:cs="Segoe UI"/>
+          <w:color w:val="24292E"/>
+          <w:sz w:val="24"/>
+          <w:szCs w:val="24"/>
+          <w:shd w:val="clear" w:color="auto" w:fill="FFFFFF"/>
+        </w:rPr>
+        <w:t xml:space="preserve">Nowadays, People we are all Digitalized. If we request a design from a studio/ shop they have to search the existing designs for display the sample for us. </w:t>
+      </w:r>
+    </w:p>
+    <w:p>
+      <w:pPr>
+        <w:pBdr>
+          <w:bottom w:val="single" w:sz="6" w:space="4" w:color="EAECEF"/>
+        </w:pBdr>
+        <w:shd w:val="clear" w:color="auto" w:fill="FFFFFF"/>
+        <w:spacing w:before="360" w:after="240" w:line="240" w:lineRule="auto"/>
+        <w:outlineLvl w:val="0"/>
+        <w:rPr>
+          <w:rFonts w:eastAsia="Times New Roman" w:cstheme="minorHAnsi"/>
+          <w:b/>
+          <w:bCs/>
+          <w:color w:val="24292E"/>
+          <w:kern w:val="36"/>
+          <w:sz w:val="24"/>
+          <w:szCs w:val="24"/>
+          <w:lang w:eastAsia="en-IN"/>
+        </w:rPr>
+      </w:pPr>
+      <w:r>
+        <w:rPr>
+          <w:rFonts w:ascii="Segoe UI" w:hAnsi="Segoe UI" w:cs="Segoe UI"/>
+          <w:color w:val="24292E"/>
+          <w:sz w:val="24"/>
+          <w:szCs w:val="24"/>
+          <w:shd w:val="clear" w:color="auto" w:fill="FFFFFF"/>
+        </w:rPr>
+        <w:t>Instead of searching through all folders, if we put all those data inside application with a standardized template, and it will useful for us easily categorized the samples. That's the thing, I have injecting this idea with the CRUD Application.</w:t>
+      </w:r>
+    </w:p>
+    <w:p>
+      <w:pPr>
+        <w:rPr>
+          <w:sz w:val="24"/>
+          <w:szCs w:val="24"/>
+          <w:lang w:val="en-US"/>
+        </w:rPr>
+      </w:pPr>
+    </w:p>
+    <w:p>
+      <w:pPr>
+        <w:rPr>
+          <w:b/>
+          <w:bCs/>
+          <w:sz w:val="24"/>
+          <w:szCs w:val="24"/>
+          <w:lang w:val="en-US"/>
+        </w:rPr>
+      </w:pPr>
+    </w:p>
+    <w:p>
+      <w:pPr>
+        <w:rPr>
+          <w:b/>
+          <w:bCs/>
+          <w:sz w:val="24"/>
+          <w:szCs w:val="24"/>
+          <w:lang w:val="en-US"/>
+        </w:rPr>
+      </w:pPr>
+    </w:p>
+    <w:p>
+      <w:pPr>
+        <w:rPr>
+          <w:b/>
+          <w:bCs/>
+          <w:sz w:val="24"/>
+          <w:szCs w:val="24"/>
+          <w:lang w:val="en-US"/>
+        </w:rPr>
+      </w:pPr>
+    </w:p>
+    <w:p>
+      <w:pPr>
+        <w:rPr>
+          <w:b/>
+          <w:bCs/>
+          <w:sz w:val="24"/>
+          <w:szCs w:val="24"/>
+          <w:lang w:val="en-US"/>
+        </w:rPr>
+      </w:pPr>
+    </w:p>
+    <w:p>
+      <w:pPr>
+        <w:rPr>
+          <w:b/>
+          <w:bCs/>
+          <w:sz w:val="24"/>
+          <w:szCs w:val="24"/>
+          <w:lang w:val="en-US"/>
+        </w:rPr>
+      </w:pPr>
+    </w:p>
+    <w:p>
+      <w:pPr>
+        <w:rPr>
+          <w:b/>
+          <w:bCs/>
+          <w:sz w:val="24"/>
+          <w:szCs w:val="24"/>
+          <w:lang w:val="en-US"/>
+        </w:rPr>
+      </w:pPr>
+    </w:p>
+    <w:p>
+      <w:pPr>
+        <w:rPr>
+          <w:b/>
+          <w:bCs/>
+          <w:sz w:val="24"/>
+          <w:szCs w:val="24"/>
+          <w:lang w:val="en-US"/>
+        </w:rPr>
+      </w:pPr>
+    </w:p>
+    <w:p>
+      <w:pPr>
+        <w:rPr>
+          <w:b/>
+          <w:bCs/>
+          <w:sz w:val="24"/>
+          <w:szCs w:val="24"/>
+          <w:lang w:val="en-US"/>
+        </w:rPr>
+      </w:pPr>
+    </w:p>
+    <w:p>
+      <w:pPr>
+        <w:rPr>
+          <w:b/>
+          <w:bCs/>
+          <w:sz w:val="24"/>
+          <w:szCs w:val="24"/>
+          <w:lang w:val="en-US"/>
+        </w:rPr>
+      </w:pPr>
+    </w:p>
+    <w:p>
+      <w:pPr>
+        <w:rPr>
+          <w:b/>
+          <w:bCs/>
+          <w:sz w:val="24"/>
+          <w:szCs w:val="24"/>
+          <w:lang w:val="en-US"/>
+        </w:rPr>
+      </w:pPr>
+    </w:p>
+    <w:p>
+      <w:pPr>
+        <w:rPr>
+          <w:b/>
+          <w:bCs/>
+          <w:sz w:val="24"/>
+          <w:szCs w:val="24"/>
+          <w:lang w:val="en-US"/>
+        </w:rPr>
+      </w:pPr>
+    </w:p>
+    <w:p>
+      <w:pPr>
+        <w:rPr>
+          <w:b/>
+          <w:bCs/>
+          <w:sz w:val="24"/>
+          <w:szCs w:val="24"/>
+          <w:lang w:val="en-US"/>
+        </w:rPr>
+      </w:pPr>
+      <w:r>
+        <w:rPr>
+          <w:b/>
+          <w:bCs/>
+          <w:sz w:val="24"/>
+          <w:szCs w:val="24"/>
+          <w:lang w:val="en-US"/>
+        </w:rPr>
+        <w:lastRenderedPageBreak/>
         <w:t>Project Types:</w:t>
       </w:r>
     </w:p>
@@ -345,6 +558,49 @@
           <w:szCs w:val="24"/>
           <w:lang w:val="en-US"/>
         </w:rPr>
+        <w:t>Design Software Used:</w:t>
+      </w:r>
+    </w:p>
+    <w:p>
+      <w:pPr>
+        <w:pStyle w:val="ListParagraph"/>
+        <w:numPr>
+          <w:ilvl w:val="0"/>
+          <w:numId w:val="7"/>
+        </w:numPr>
+        <w:rPr>
+          <w:sz w:val="24"/>
+          <w:szCs w:val="24"/>
+          <w:lang w:val="en-US"/>
+        </w:rPr>
+      </w:pPr>
+      <w:r>
+        <w:rPr>
+          <w:sz w:val="24"/>
+          <w:szCs w:val="24"/>
+          <w:lang w:val="en-US"/>
+        </w:rPr>
+        <w:t>Adobe Photoshop CS6</w:t>
+      </w:r>
+    </w:p>
+    <w:p>
+      <w:pPr>
+        <w:rPr>
+          <w:b/>
+          <w:bCs/>
+          <w:sz w:val="24"/>
+          <w:szCs w:val="24"/>
+          <w:lang w:val="en-US"/>
+        </w:rPr>
+      </w:pPr>
+      <w:r>
+        <w:rPr>
+          <w:b/>
+          <w:bCs/>
+          <w:sz w:val="24"/>
+          <w:szCs w:val="24"/>
+          <w:lang w:val="en-US"/>
+        </w:rPr>
         <w:t xml:space="preserve">Client Site </w:t>
       </w:r>
       <w:r>
@@ -514,27 +770,15 @@
           <w:lang w:val="en-US"/>
         </w:rPr>
       </w:pPr>
-      <w:proofErr w:type="gramStart"/>
-      <w:r>
-        <w:rPr>
-          <w:b/>
-          <w:bCs/>
-          <w:sz w:val="24"/>
-          <w:szCs w:val="24"/>
-          <w:lang w:val="en-US"/>
-        </w:rPr>
-        <w:t>Server Side</w:t>
-      </w:r>
-      <w:proofErr w:type="gramEnd"/>
-      <w:r>
-        <w:rPr>
-          <w:b/>
-          <w:bCs/>
-          <w:sz w:val="24"/>
-          <w:szCs w:val="24"/>
-          <w:lang w:val="en-US"/>
-        </w:rPr>
-        <w:t xml:space="preserve"> Technologies</w:t>
+      <w:r>
+        <w:rPr>
+          <w:b/>
+          <w:bCs/>
+          <w:sz w:val="24"/>
+          <w:szCs w:val="24"/>
+          <w:lang w:val="en-US"/>
+        </w:rPr>
+        <w:t>Server Side Technologies</w:t>
       </w:r>
       <w:r>
         <w:rPr>
@@ -657,23 +901,13 @@
           <w:lang w:val="en-US"/>
         </w:rPr>
       </w:pPr>
-      <w:proofErr w:type="spellStart"/>
-      <w:r>
-        <w:rPr>
-          <w:sz w:val="24"/>
-          <w:szCs w:val="24"/>
-          <w:lang w:val="en-US"/>
-        </w:rPr>
-        <w:t>Microsoft.EntityFrameworkCore</w:t>
-      </w:r>
-      <w:proofErr w:type="spellEnd"/>
-      <w:r>
-        <w:rPr>
-          <w:sz w:val="24"/>
-          <w:szCs w:val="24"/>
-          <w:lang w:val="en-US"/>
-        </w:rPr>
-        <w:t xml:space="preserve"> (3.1.6)</w:t>
+      <w:r>
+        <w:rPr>
+          <w:sz w:val="24"/>
+          <w:szCs w:val="24"/>
+          <w:lang w:val="en-US"/>
+        </w:rPr>
+        <w:t>Microsoft.EntityFrameworkCore (3.1.6)</w:t>
       </w:r>
     </w:p>
     <w:p>
@@ -689,25 +923,13 @@
           <w:lang w:val="en-US"/>
         </w:rPr>
       </w:pPr>
-      <w:proofErr w:type="spellStart"/>
-      <w:proofErr w:type="gramStart"/>
-      <w:r>
-        <w:rPr>
-          <w:sz w:val="24"/>
-          <w:szCs w:val="24"/>
-          <w:lang w:val="en-US"/>
-        </w:rPr>
-        <w:t>Microsoft.EntityFrameworkCore.SqlServer</w:t>
-      </w:r>
-      <w:proofErr w:type="spellEnd"/>
-      <w:proofErr w:type="gramEnd"/>
-      <w:r>
-        <w:rPr>
-          <w:sz w:val="24"/>
-          <w:szCs w:val="24"/>
-          <w:lang w:val="en-US"/>
-        </w:rPr>
-        <w:t xml:space="preserve"> (3.1.6)</w:t>
+      <w:r>
+        <w:rPr>
+          <w:sz w:val="24"/>
+          <w:szCs w:val="24"/>
+          <w:lang w:val="en-US"/>
+        </w:rPr>
+        <w:t>Microsoft.EntityFrameworkCore.SqlServer (3.1.6)</w:t>
       </w:r>
     </w:p>
     <w:p>
@@ -1034,7 +1256,7 @@
   <w:abstractNum w:abstractNumId="2" w15:restartNumberingAfterBreak="0">
     <w:nsid w:val="22014A8A"/>
     <w:multiLevelType w:val="hybridMultilevel"/>
-    <w:tmpl w:val="9C8ADD14"/>
+    <w:tmpl w:val="7838A29C"/>
     <w:lvl w:ilvl="0" w:tplc="40090001">
       <w:start w:val="1"/>
       <w:numFmt w:val="bullet"/>
@@ -2019,6 +2241,27 @@
     <w:name w:val="Normal"/>
     <w:qFormat/>
   </w:style>
+  <w:style w:type="paragraph" w:styleId="Heading1">
+    <w:name w:val="heading 1"/>
+    <w:basedOn w:val="Normal"/>
+    <w:link w:val="Heading1Char"/>
+    <w:uiPriority w:val="9"/>
+    <w:qFormat/>
+    <w:rsid w:val="00612074"/>
+    <w:pPr>
+      <w:spacing w:before="100" w:beforeAutospacing="1" w:after="100" w:afterAutospacing="1" w:line="240" w:lineRule="auto"/>
+      <w:outlineLvl w:val="0"/>
+    </w:pPr>
+    <w:rPr>
+      <w:rFonts w:ascii="Times New Roman" w:eastAsia="Times New Roman" w:hAnsi="Times New Roman" w:cs="Times New Roman"/>
+      <w:b/>
+      <w:bCs/>
+      <w:kern w:val="36"/>
+      <w:sz w:val="48"/>
+      <w:szCs w:val="48"/>
+      <w:lang w:eastAsia="en-IN"/>
+    </w:rPr>
+  </w:style>
   <w:style w:type="character" w:default="1" w:styleId="DefaultParagraphFont">
     <w:name w:val="Default Paragraph Font"/>
     <w:uiPriority w:val="1"/>
@@ -2056,6 +2299,22 @@
       <w:ind w:left="720"/>
       <w:contextualSpacing/>
     </w:pPr>
+  </w:style>
+  <w:style w:type="character" w:customStyle="1" w:styleId="Heading1Char">
+    <w:name w:val="Heading 1 Char"/>
+    <w:basedOn w:val="DefaultParagraphFont"/>
+    <w:link w:val="Heading1"/>
+    <w:uiPriority w:val="9"/>
+    <w:rsid w:val="00612074"/>
+    <w:rPr>
+      <w:rFonts w:ascii="Times New Roman" w:eastAsia="Times New Roman" w:hAnsi="Times New Roman" w:cs="Times New Roman"/>
+      <w:b/>
+      <w:bCs/>
+      <w:kern w:val="36"/>
+      <w:sz w:val="48"/>
+      <w:szCs w:val="48"/>
+      <w:lang w:eastAsia="en-IN"/>
+    </w:rPr>
   </w:style>
 </w:styles>
 </file>

</xml_diff>

<commit_message>
Updated About CRUD and Sign In Popup Started
Updated About CRUD and Sign In Popup Started
</commit_message>
<xml_diff>
--- a/CRUD Application/About CRUD.docx
+++ b/CRUD Application/About CRUD.docx
@@ -20,8 +20,20 @@
           <w:szCs w:val="32"/>
           <w:lang w:val="en-US"/>
         </w:rPr>
-        <w:t>About CRUD :</w:t>
-      </w:r>
+        <w:t xml:space="preserve">About </w:t>
+      </w:r>
+      <w:proofErr w:type="gramStart"/>
+      <w:r>
+        <w:rPr>
+          <w:b/>
+          <w:bCs/>
+          <w:sz w:val="32"/>
+          <w:szCs w:val="32"/>
+          <w:lang w:val="en-US"/>
+        </w:rPr>
+        <w:t>CRUD :</w:t>
+      </w:r>
+      <w:proofErr w:type="gramEnd"/>
     </w:p>
     <w:p>
       <w:pPr>
@@ -64,15 +76,6 @@
           <w:lang w:val="en-US"/>
         </w:rPr>
       </w:pPr>
-    </w:p>
-    <w:p>
-      <w:pPr>
-        <w:rPr>
-          <w:sz w:val="24"/>
-          <w:szCs w:val="24"/>
-          <w:lang w:val="en-US"/>
-        </w:rPr>
-      </w:pPr>
       <w:r>
         <w:rPr>
           <w:sz w:val="24"/>
@@ -115,15 +118,33 @@
           <w:szCs w:val="24"/>
           <w:lang w:val="en-US"/>
         </w:rPr>
-        <w:t xml:space="preserve">for the </w:t>
-      </w:r>
-      <w:r>
-        <w:rPr>
-          <w:sz w:val="24"/>
-          <w:szCs w:val="24"/>
-          <w:lang w:val="en-US"/>
-        </w:rPr>
-        <w:t xml:space="preserve"> CRUD Operations</w:t>
+        <w:t xml:space="preserve">for </w:t>
+      </w:r>
+      <w:proofErr w:type="gramStart"/>
+      <w:r>
+        <w:rPr>
+          <w:sz w:val="24"/>
+          <w:szCs w:val="24"/>
+          <w:lang w:val="en-US"/>
+        </w:rPr>
+        <w:t xml:space="preserve">the </w:t>
+      </w:r>
+      <w:r>
+        <w:rPr>
+          <w:sz w:val="24"/>
+          <w:szCs w:val="24"/>
+          <w:lang w:val="en-US"/>
+        </w:rPr>
+        <w:t xml:space="preserve"> CRUD</w:t>
+      </w:r>
+      <w:proofErr w:type="gramEnd"/>
+      <w:r>
+        <w:rPr>
+          <w:sz w:val="24"/>
+          <w:szCs w:val="24"/>
+          <w:lang w:val="en-US"/>
+        </w:rPr>
+        <w:t xml:space="preserve"> Operations</w:t>
       </w:r>
       <w:r>
         <w:rPr>
@@ -132,63 +153,6 @@
           <w:lang w:val="en-US"/>
         </w:rPr>
         <w:t>.</w:t>
-      </w:r>
-    </w:p>
-    <w:p>
-      <w:pPr>
-        <w:rPr>
-          <w:b/>
-          <w:bCs/>
-          <w:sz w:val="28"/>
-          <w:szCs w:val="28"/>
-          <w:lang w:val="en-US"/>
-        </w:rPr>
-      </w:pPr>
-    </w:p>
-    <w:p>
-      <w:pPr>
-        <w:rPr>
-          <w:b/>
-          <w:bCs/>
-          <w:sz w:val="28"/>
-          <w:szCs w:val="28"/>
-          <w:lang w:val="en-US"/>
-        </w:rPr>
-      </w:pPr>
-      <w:r>
-        <w:rPr>
-          <w:b/>
-          <w:bCs/>
-          <w:sz w:val="28"/>
-          <w:szCs w:val="28"/>
-          <w:lang w:val="en-US"/>
-        </w:rPr>
-        <w:t>About ID Card Management System:</w:t>
-      </w:r>
-    </w:p>
-    <w:p>
-      <w:pPr>
-        <w:rPr>
-          <w:sz w:val="24"/>
-          <w:szCs w:val="24"/>
-          <w:lang w:val="en-US"/>
-        </w:rPr>
-      </w:pPr>
-      <w:r>
-        <w:rPr>
-          <w:sz w:val="24"/>
-          <w:szCs w:val="24"/>
-          <w:lang w:val="en-US"/>
-        </w:rPr>
-        <w:t xml:space="preserve">This project having sample ID Card Designs which have been designed in the Adobe Photoshop CS6. And also you can able to view the Individual ID Card </w:t>
-      </w:r>
-      <w:r>
-        <w:rPr>
-          <w:sz w:val="24"/>
-          <w:szCs w:val="24"/>
-          <w:lang w:val="en-US"/>
-        </w:rPr>
-        <w:t>Details.</w:t>
       </w:r>
     </w:p>
     <w:p>
@@ -205,11 +169,24 @@
           <w:bCs/>
           <w:color w:val="24292E"/>
           <w:kern w:val="36"/>
-          <w:sz w:val="32"/>
-          <w:szCs w:val="32"/>
+          <w:sz w:val="28"/>
+          <w:szCs w:val="28"/>
           <w:lang w:eastAsia="en-IN"/>
         </w:rPr>
       </w:pPr>
+      <w:r>
+        <w:rPr>
+          <w:rFonts w:eastAsia="Times New Roman" w:cstheme="minorHAnsi"/>
+          <w:b/>
+          <w:bCs/>
+          <w:color w:val="24292E"/>
+          <w:kern w:val="36"/>
+          <w:sz w:val="28"/>
+          <w:szCs w:val="28"/>
+          <w:lang w:eastAsia="en-IN"/>
+        </w:rPr>
+        <w:t>Why we need ID Card Design Management System?</w:t>
+      </w:r>
     </w:p>
     <w:p>
       <w:pPr>
@@ -220,28 +197,66 @@
         <w:spacing w:before="360" w:after="240" w:line="240" w:lineRule="auto"/>
         <w:outlineLvl w:val="0"/>
         <w:rPr>
-          <w:rFonts w:eastAsia="Times New Roman" w:cstheme="minorHAnsi"/>
-          <w:b/>
-          <w:bCs/>
-          <w:color w:val="24292E"/>
-          <w:kern w:val="36"/>
-          <w:sz w:val="32"/>
-          <w:szCs w:val="32"/>
-          <w:lang w:eastAsia="en-IN"/>
-        </w:rPr>
-      </w:pPr>
-      <w:r>
-        <w:rPr>
-          <w:rFonts w:eastAsia="Times New Roman" w:cstheme="minorHAnsi"/>
-          <w:b/>
-          <w:bCs/>
-          <w:color w:val="24292E"/>
-          <w:kern w:val="36"/>
-          <w:sz w:val="32"/>
-          <w:szCs w:val="32"/>
-          <w:lang w:eastAsia="en-IN"/>
-        </w:rPr>
-        <w:t>Why we need ID Card Design Management System ?</w:t>
+          <w:rFonts w:cstheme="minorHAnsi"/>
+          <w:color w:val="24292E"/>
+          <w:sz w:val="24"/>
+          <w:szCs w:val="24"/>
+          <w:shd w:val="clear" w:color="auto" w:fill="FFFFFF"/>
+        </w:rPr>
+      </w:pPr>
+      <w:r>
+        <w:rPr>
+          <w:rFonts w:cstheme="minorHAnsi"/>
+          <w:color w:val="24292E"/>
+          <w:sz w:val="24"/>
+          <w:szCs w:val="24"/>
+          <w:shd w:val="clear" w:color="auto" w:fill="FFFFFF"/>
+        </w:rPr>
+        <w:t xml:space="preserve">If we request </w:t>
+      </w:r>
+      <w:proofErr w:type="gramStart"/>
+      <w:r>
+        <w:rPr>
+          <w:rFonts w:cstheme="minorHAnsi"/>
+          <w:color w:val="24292E"/>
+          <w:sz w:val="24"/>
+          <w:szCs w:val="24"/>
+          <w:shd w:val="clear" w:color="auto" w:fill="FFFFFF"/>
+        </w:rPr>
+        <w:t>a</w:t>
+      </w:r>
+      <w:proofErr w:type="gramEnd"/>
+      <w:r>
+        <w:rPr>
+          <w:rFonts w:cstheme="minorHAnsi"/>
+          <w:color w:val="24292E"/>
+          <w:sz w:val="24"/>
+          <w:szCs w:val="24"/>
+          <w:shd w:val="clear" w:color="auto" w:fill="FFFFFF"/>
+        </w:rPr>
+        <w:t xml:space="preserve"> ID Card Design from a Design Shop/Photo Studio normally it takes some number of days to complete the Process. If a customer running </w:t>
+      </w:r>
+      <w:proofErr w:type="gramStart"/>
+      <w:r>
+        <w:rPr>
+          <w:rFonts w:cstheme="minorHAnsi"/>
+          <w:color w:val="24292E"/>
+          <w:sz w:val="24"/>
+          <w:szCs w:val="24"/>
+          <w:shd w:val="clear" w:color="auto" w:fill="FFFFFF"/>
+        </w:rPr>
+        <w:t>out  of</w:t>
+      </w:r>
+      <w:proofErr w:type="gramEnd"/>
+      <w:r>
+        <w:rPr>
+          <w:rFonts w:cstheme="minorHAnsi"/>
+          <w:color w:val="24292E"/>
+          <w:sz w:val="24"/>
+          <w:szCs w:val="24"/>
+          <w:shd w:val="clear" w:color="auto" w:fill="FFFFFF"/>
+        </w:rPr>
+        <w:t xml:space="preserve"> deadline, on that time he has to pay more money to the shop for the last minute Design works. </w:t>
       </w:r>
     </w:p>
     <w:p>
@@ -253,22 +268,184 @@
         <w:spacing w:before="360" w:after="240" w:line="240" w:lineRule="auto"/>
         <w:outlineLvl w:val="0"/>
         <w:rPr>
-          <w:rFonts w:ascii="Segoe UI" w:hAnsi="Segoe UI" w:cs="Segoe UI"/>
-          <w:color w:val="24292E"/>
-          <w:sz w:val="24"/>
-          <w:szCs w:val="24"/>
-          <w:shd w:val="clear" w:color="auto" w:fill="FFFFFF"/>
-        </w:rPr>
-      </w:pPr>
-      <w:r>
-        <w:rPr>
-          <w:rFonts w:ascii="Segoe UI" w:hAnsi="Segoe UI" w:cs="Segoe UI"/>
-          <w:color w:val="24292E"/>
-          <w:sz w:val="24"/>
-          <w:szCs w:val="24"/>
-          <w:shd w:val="clear" w:color="auto" w:fill="FFFFFF"/>
-        </w:rPr>
-        <w:t xml:space="preserve">Nowadays, People we are all Digitalized. If we request a design from a studio/ shop they have to search the existing designs for display the sample for us. </w:t>
+          <w:rFonts w:cstheme="minorHAnsi"/>
+          <w:color w:val="24292E"/>
+          <w:sz w:val="24"/>
+          <w:szCs w:val="24"/>
+          <w:shd w:val="clear" w:color="auto" w:fill="FFFFFF"/>
+        </w:rPr>
+      </w:pPr>
+      <w:r>
+        <w:rPr>
+          <w:rFonts w:cstheme="minorHAnsi"/>
+          <w:color w:val="24292E"/>
+          <w:sz w:val="24"/>
+          <w:szCs w:val="24"/>
+          <w:shd w:val="clear" w:color="auto" w:fill="FFFFFF"/>
+        </w:rPr>
+        <w:t xml:space="preserve">Sometimes, customers requirement was rejected </w:t>
+      </w:r>
+      <w:proofErr w:type="spellStart"/>
+      <w:proofErr w:type="gramStart"/>
+      <w:r>
+        <w:rPr>
+          <w:rFonts w:cstheme="minorHAnsi"/>
+          <w:color w:val="24292E"/>
+          <w:sz w:val="24"/>
+          <w:szCs w:val="24"/>
+          <w:shd w:val="clear" w:color="auto" w:fill="FFFFFF"/>
+        </w:rPr>
+        <w:t>my</w:t>
+      </w:r>
+      <w:proofErr w:type="spellEnd"/>
+      <w:r>
+        <w:rPr>
+          <w:rFonts w:cstheme="minorHAnsi"/>
+          <w:color w:val="24292E"/>
+          <w:sz w:val="24"/>
+          <w:szCs w:val="24"/>
+          <w:shd w:val="clear" w:color="auto" w:fill="FFFFFF"/>
+        </w:rPr>
+        <w:t xml:space="preserve"> the</w:t>
+      </w:r>
+      <w:proofErr w:type="gramEnd"/>
+      <w:r>
+        <w:rPr>
+          <w:rFonts w:cstheme="minorHAnsi"/>
+          <w:color w:val="24292E"/>
+          <w:sz w:val="24"/>
+          <w:szCs w:val="24"/>
+          <w:shd w:val="clear" w:color="auto" w:fill="FFFFFF"/>
+        </w:rPr>
+        <w:t xml:space="preserve"> client(shops) due to lack of time/Employees</w:t>
+      </w:r>
+      <w:r>
+        <w:rPr>
+          <w:rFonts w:cstheme="minorHAnsi"/>
+          <w:color w:val="24292E"/>
+          <w:sz w:val="24"/>
+          <w:szCs w:val="24"/>
+          <w:shd w:val="clear" w:color="auto" w:fill="FFFFFF"/>
+        </w:rPr>
+        <w:t xml:space="preserve">. Sometimes Employees has to work for the late night for Last Minute Design </w:t>
+      </w:r>
+      <w:proofErr w:type="gramStart"/>
+      <w:r>
+        <w:rPr>
+          <w:rFonts w:cstheme="minorHAnsi"/>
+          <w:color w:val="24292E"/>
+          <w:sz w:val="24"/>
+          <w:szCs w:val="24"/>
+          <w:shd w:val="clear" w:color="auto" w:fill="FFFFFF"/>
+        </w:rPr>
+        <w:t xml:space="preserve">works </w:t>
+      </w:r>
+      <w:r>
+        <w:rPr>
+          <w:rFonts w:cstheme="minorHAnsi"/>
+          <w:color w:val="24292E"/>
+          <w:sz w:val="24"/>
+          <w:szCs w:val="24"/>
+          <w:shd w:val="clear" w:color="auto" w:fill="FFFFFF"/>
+        </w:rPr>
+        <w:t>.</w:t>
+      </w:r>
+      <w:proofErr w:type="gramEnd"/>
+      <w:r>
+        <w:rPr>
+          <w:rFonts w:cstheme="minorHAnsi"/>
+          <w:color w:val="24292E"/>
+          <w:sz w:val="24"/>
+          <w:szCs w:val="24"/>
+          <w:shd w:val="clear" w:color="auto" w:fill="FFFFFF"/>
+        </w:rPr>
+        <w:t xml:space="preserve"> To Overcome this, Introducing </w:t>
+      </w:r>
+      <w:proofErr w:type="spellStart"/>
+      <w:proofErr w:type="gramStart"/>
+      <w:r>
+        <w:rPr>
+          <w:rFonts w:cstheme="minorHAnsi"/>
+          <w:color w:val="24292E"/>
+          <w:sz w:val="24"/>
+          <w:szCs w:val="24"/>
+          <w:shd w:val="clear" w:color="auto" w:fill="FFFFFF"/>
+        </w:rPr>
+        <w:t>a</w:t>
+      </w:r>
+      <w:proofErr w:type="spellEnd"/>
+      <w:proofErr w:type="gramEnd"/>
+      <w:r>
+        <w:rPr>
+          <w:rFonts w:cstheme="minorHAnsi"/>
+          <w:color w:val="24292E"/>
+          <w:sz w:val="24"/>
+          <w:szCs w:val="24"/>
+          <w:shd w:val="clear" w:color="auto" w:fill="FFFFFF"/>
+        </w:rPr>
+        <w:t xml:space="preserve"> Application here. It will </w:t>
+      </w:r>
+      <w:proofErr w:type="gramStart"/>
+      <w:r>
+        <w:rPr>
+          <w:rFonts w:cstheme="minorHAnsi"/>
+          <w:color w:val="24292E"/>
+          <w:sz w:val="24"/>
+          <w:szCs w:val="24"/>
+          <w:shd w:val="clear" w:color="auto" w:fill="FFFFFF"/>
+        </w:rPr>
+        <w:t>having</w:t>
+      </w:r>
+      <w:proofErr w:type="gramEnd"/>
+      <w:r>
+        <w:rPr>
+          <w:rFonts w:cstheme="minorHAnsi"/>
+          <w:color w:val="24292E"/>
+          <w:sz w:val="24"/>
+          <w:szCs w:val="24"/>
+          <w:shd w:val="clear" w:color="auto" w:fill="FFFFFF"/>
+        </w:rPr>
+        <w:t xml:space="preserve"> the existing ID Card Samples </w:t>
+      </w:r>
+      <w:r>
+        <w:rPr>
+          <w:rFonts w:cstheme="minorHAnsi"/>
+          <w:color w:val="24292E"/>
+          <w:sz w:val="24"/>
+          <w:szCs w:val="24"/>
+          <w:shd w:val="clear" w:color="auto" w:fill="FFFFFF"/>
+        </w:rPr>
+        <w:t>Information’s</w:t>
+      </w:r>
+      <w:r>
+        <w:rPr>
+          <w:rFonts w:cstheme="minorHAnsi"/>
+          <w:color w:val="24292E"/>
+          <w:sz w:val="24"/>
+          <w:szCs w:val="24"/>
+          <w:shd w:val="clear" w:color="auto" w:fill="FFFFFF"/>
+        </w:rPr>
+        <w:t xml:space="preserve"> and Templates as PSD Files/ Images. </w:t>
+      </w:r>
+      <w:r>
+        <w:rPr>
+          <w:rFonts w:cstheme="minorHAnsi"/>
+          <w:color w:val="24292E"/>
+          <w:sz w:val="24"/>
+          <w:szCs w:val="24"/>
+          <w:shd w:val="clear" w:color="auto" w:fill="FFFFFF"/>
+        </w:rPr>
+        <w:t>And W</w:t>
+      </w:r>
+      <w:r>
+        <w:rPr>
+          <w:rFonts w:cstheme="minorHAnsi"/>
+          <w:color w:val="24292E"/>
+          <w:sz w:val="24"/>
+          <w:szCs w:val="24"/>
+          <w:shd w:val="clear" w:color="auto" w:fill="FFFFFF"/>
+        </w:rPr>
+        <w:t xml:space="preserve">e can able to Create ID Card Designs by the Templates Provided in the Application.  </w:t>
       </w:r>
     </w:p>
     <w:p>
@@ -280,176 +457,200 @@
         <w:spacing w:before="360" w:after="240" w:line="240" w:lineRule="auto"/>
         <w:outlineLvl w:val="0"/>
         <w:rPr>
-          <w:rFonts w:eastAsia="Times New Roman" w:cstheme="minorHAnsi"/>
-          <w:b/>
-          <w:bCs/>
-          <w:color w:val="24292E"/>
-          <w:kern w:val="36"/>
-          <w:sz w:val="24"/>
-          <w:szCs w:val="24"/>
-          <w:lang w:eastAsia="en-IN"/>
-        </w:rPr>
-      </w:pPr>
-      <w:r>
-        <w:rPr>
-          <w:rFonts w:ascii="Segoe UI" w:hAnsi="Segoe UI" w:cs="Segoe UI"/>
-          <w:color w:val="24292E"/>
-          <w:sz w:val="24"/>
-          <w:szCs w:val="24"/>
-          <w:shd w:val="clear" w:color="auto" w:fill="FFFFFF"/>
-        </w:rPr>
-        <w:t>Instead of searching through all folders, if we put all those data inside application with a standardized template, and it will useful for us easily categorized the samples. That's the thing, I have injecting this idea with the CRUD Application.</w:t>
-      </w:r>
-    </w:p>
-    <w:p>
-      <w:pPr>
-        <w:rPr>
-          <w:sz w:val="24"/>
-          <w:szCs w:val="24"/>
-          <w:lang w:val="en-US"/>
-        </w:rPr>
-      </w:pPr>
-    </w:p>
-    <w:p>
-      <w:pPr>
-        <w:rPr>
-          <w:b/>
-          <w:bCs/>
-          <w:sz w:val="24"/>
-          <w:szCs w:val="24"/>
-          <w:lang w:val="en-US"/>
-        </w:rPr>
-      </w:pPr>
-    </w:p>
-    <w:p>
-      <w:pPr>
-        <w:rPr>
-          <w:b/>
-          <w:bCs/>
-          <w:sz w:val="24"/>
-          <w:szCs w:val="24"/>
-          <w:lang w:val="en-US"/>
-        </w:rPr>
-      </w:pPr>
-    </w:p>
-    <w:p>
-      <w:pPr>
-        <w:rPr>
-          <w:b/>
-          <w:bCs/>
-          <w:sz w:val="24"/>
-          <w:szCs w:val="24"/>
-          <w:lang w:val="en-US"/>
-        </w:rPr>
-      </w:pPr>
-    </w:p>
-    <w:p>
-      <w:pPr>
-        <w:rPr>
-          <w:b/>
-          <w:bCs/>
-          <w:sz w:val="24"/>
-          <w:szCs w:val="24"/>
-          <w:lang w:val="en-US"/>
-        </w:rPr>
-      </w:pPr>
-    </w:p>
-    <w:p>
-      <w:pPr>
-        <w:rPr>
-          <w:b/>
-          <w:bCs/>
-          <w:sz w:val="24"/>
-          <w:szCs w:val="24"/>
-          <w:lang w:val="en-US"/>
-        </w:rPr>
-      </w:pPr>
-    </w:p>
-    <w:p>
-      <w:pPr>
-        <w:rPr>
-          <w:b/>
-          <w:bCs/>
-          <w:sz w:val="24"/>
-          <w:szCs w:val="24"/>
-          <w:lang w:val="en-US"/>
-        </w:rPr>
-      </w:pPr>
-    </w:p>
-    <w:p>
-      <w:pPr>
-        <w:rPr>
-          <w:b/>
-          <w:bCs/>
-          <w:sz w:val="24"/>
-          <w:szCs w:val="24"/>
-          <w:lang w:val="en-US"/>
-        </w:rPr>
-      </w:pPr>
-    </w:p>
-    <w:p>
-      <w:pPr>
-        <w:rPr>
-          <w:b/>
-          <w:bCs/>
-          <w:sz w:val="24"/>
-          <w:szCs w:val="24"/>
-          <w:lang w:val="en-US"/>
-        </w:rPr>
-      </w:pPr>
-    </w:p>
-    <w:p>
-      <w:pPr>
-        <w:rPr>
-          <w:b/>
-          <w:bCs/>
-          <w:sz w:val="24"/>
-          <w:szCs w:val="24"/>
-          <w:lang w:val="en-US"/>
-        </w:rPr>
-      </w:pPr>
-    </w:p>
-    <w:p>
-      <w:pPr>
-        <w:rPr>
-          <w:b/>
-          <w:bCs/>
-          <w:sz w:val="24"/>
-          <w:szCs w:val="24"/>
-          <w:lang w:val="en-US"/>
-        </w:rPr>
-      </w:pPr>
-    </w:p>
-    <w:p>
-      <w:pPr>
-        <w:rPr>
-          <w:b/>
-          <w:bCs/>
-          <w:sz w:val="24"/>
-          <w:szCs w:val="24"/>
-          <w:lang w:val="en-US"/>
-        </w:rPr>
-      </w:pPr>
-    </w:p>
-    <w:p>
-      <w:pPr>
-        <w:rPr>
-          <w:b/>
-          <w:bCs/>
-          <w:sz w:val="24"/>
-          <w:szCs w:val="24"/>
-          <w:lang w:val="en-US"/>
-        </w:rPr>
-      </w:pPr>
-      <w:r>
-        <w:rPr>
-          <w:b/>
-          <w:bCs/>
-          <w:sz w:val="24"/>
-          <w:szCs w:val="24"/>
-          <w:lang w:val="en-US"/>
-        </w:rPr>
-        <w:lastRenderedPageBreak/>
+          <w:rFonts w:cstheme="minorHAnsi"/>
+          <w:b/>
+          <w:bCs/>
+          <w:color w:val="24292E"/>
+          <w:sz w:val="28"/>
+          <w:szCs w:val="28"/>
+          <w:shd w:val="clear" w:color="auto" w:fill="FFFFFF"/>
+        </w:rPr>
+      </w:pPr>
+      <w:r>
+        <w:rPr>
+          <w:rFonts w:cstheme="minorHAnsi"/>
+          <w:b/>
+          <w:bCs/>
+          <w:color w:val="24292E"/>
+          <w:sz w:val="28"/>
+          <w:szCs w:val="28"/>
+          <w:shd w:val="clear" w:color="auto" w:fill="FFFFFF"/>
+        </w:rPr>
+        <w:t>ID Card Design</w:t>
+      </w:r>
+      <w:r>
+        <w:rPr>
+          <w:rFonts w:cstheme="minorHAnsi"/>
+          <w:b/>
+          <w:bCs/>
+          <w:color w:val="24292E"/>
+          <w:sz w:val="28"/>
+          <w:szCs w:val="28"/>
+          <w:shd w:val="clear" w:color="auto" w:fill="FFFFFF"/>
+        </w:rPr>
+        <w:t xml:space="preserve"> </w:t>
+      </w:r>
+      <w:proofErr w:type="gramStart"/>
+      <w:r>
+        <w:rPr>
+          <w:rFonts w:cstheme="minorHAnsi"/>
+          <w:b/>
+          <w:bCs/>
+          <w:color w:val="24292E"/>
+          <w:sz w:val="28"/>
+          <w:szCs w:val="28"/>
+          <w:shd w:val="clear" w:color="auto" w:fill="FFFFFF"/>
+        </w:rPr>
+        <w:t>Formats :</w:t>
+      </w:r>
+      <w:proofErr w:type="gramEnd"/>
+    </w:p>
+    <w:p>
+      <w:pPr>
+        <w:pStyle w:val="ListParagraph"/>
+        <w:numPr>
+          <w:ilvl w:val="0"/>
+          <w:numId w:val="8"/>
+        </w:numPr>
+        <w:pBdr>
+          <w:bottom w:val="single" w:sz="6" w:space="4" w:color="EAECEF"/>
+        </w:pBdr>
+        <w:shd w:val="clear" w:color="auto" w:fill="FFFFFF"/>
+        <w:spacing w:before="360" w:after="240" w:line="240" w:lineRule="auto"/>
+        <w:outlineLvl w:val="0"/>
+        <w:rPr>
+          <w:rFonts w:cstheme="minorHAnsi"/>
+          <w:color w:val="24292E"/>
+          <w:sz w:val="24"/>
+          <w:szCs w:val="24"/>
+          <w:shd w:val="clear" w:color="auto" w:fill="FFFFFF"/>
+        </w:rPr>
+      </w:pPr>
+      <w:r>
+        <w:rPr>
+          <w:rFonts w:cstheme="minorHAnsi"/>
+          <w:color w:val="24292E"/>
+          <w:sz w:val="24"/>
+          <w:szCs w:val="24"/>
+          <w:shd w:val="clear" w:color="auto" w:fill="FFFFFF"/>
+        </w:rPr>
+        <w:t>PSD Files</w:t>
+      </w:r>
+    </w:p>
+    <w:p>
+      <w:pPr>
+        <w:pStyle w:val="ListParagraph"/>
+        <w:numPr>
+          <w:ilvl w:val="0"/>
+          <w:numId w:val="8"/>
+        </w:numPr>
+        <w:pBdr>
+          <w:bottom w:val="single" w:sz="6" w:space="4" w:color="EAECEF"/>
+        </w:pBdr>
+        <w:shd w:val="clear" w:color="auto" w:fill="FFFFFF"/>
+        <w:spacing w:before="360" w:after="240" w:line="240" w:lineRule="auto"/>
+        <w:outlineLvl w:val="0"/>
+        <w:rPr>
+          <w:rFonts w:cstheme="minorHAnsi"/>
+          <w:color w:val="24292E"/>
+          <w:sz w:val="24"/>
+          <w:szCs w:val="24"/>
+          <w:shd w:val="clear" w:color="auto" w:fill="FFFFFF"/>
+        </w:rPr>
+      </w:pPr>
+      <w:r>
+        <w:rPr>
+          <w:rFonts w:cstheme="minorHAnsi"/>
+          <w:color w:val="24292E"/>
+          <w:sz w:val="24"/>
+          <w:szCs w:val="24"/>
+          <w:shd w:val="clear" w:color="auto" w:fill="FFFFFF"/>
+        </w:rPr>
+        <w:t>Images (JPG/PNG)</w:t>
+      </w:r>
+    </w:p>
+    <w:p>
+      <w:pPr>
+        <w:pStyle w:val="ListParagraph"/>
+        <w:numPr>
+          <w:ilvl w:val="0"/>
+          <w:numId w:val="8"/>
+        </w:numPr>
+        <w:pBdr>
+          <w:bottom w:val="single" w:sz="6" w:space="4" w:color="EAECEF"/>
+        </w:pBdr>
+        <w:shd w:val="clear" w:color="auto" w:fill="FFFFFF"/>
+        <w:spacing w:before="360" w:after="240" w:line="240" w:lineRule="auto"/>
+        <w:outlineLvl w:val="0"/>
+        <w:rPr>
+          <w:rFonts w:cstheme="minorHAnsi"/>
+          <w:color w:val="24292E"/>
+          <w:sz w:val="24"/>
+          <w:szCs w:val="24"/>
+          <w:shd w:val="clear" w:color="auto" w:fill="FFFFFF"/>
+        </w:rPr>
+      </w:pPr>
+      <w:r>
+        <w:rPr>
+          <w:rFonts w:cstheme="minorHAnsi"/>
+          <w:color w:val="24292E"/>
+          <w:sz w:val="24"/>
+          <w:szCs w:val="24"/>
+          <w:shd w:val="clear" w:color="auto" w:fill="FFFFFF"/>
+        </w:rPr>
+        <w:t>MSWord</w:t>
+      </w:r>
+    </w:p>
+    <w:p>
+      <w:pPr>
+        <w:pStyle w:val="ListParagraph"/>
+        <w:numPr>
+          <w:ilvl w:val="0"/>
+          <w:numId w:val="8"/>
+        </w:numPr>
+        <w:pBdr>
+          <w:bottom w:val="single" w:sz="6" w:space="4" w:color="EAECEF"/>
+        </w:pBdr>
+        <w:shd w:val="clear" w:color="auto" w:fill="FFFFFF"/>
+        <w:spacing w:before="360" w:after="240" w:line="240" w:lineRule="auto"/>
+        <w:outlineLvl w:val="0"/>
+        <w:rPr>
+          <w:rFonts w:cstheme="minorHAnsi"/>
+          <w:color w:val="24292E"/>
+          <w:sz w:val="24"/>
+          <w:szCs w:val="24"/>
+          <w:shd w:val="clear" w:color="auto" w:fill="FFFFFF"/>
+        </w:rPr>
+      </w:pPr>
+      <w:r>
+        <w:rPr>
+          <w:rFonts w:cstheme="minorHAnsi"/>
+          <w:color w:val="24292E"/>
+          <w:sz w:val="24"/>
+          <w:szCs w:val="24"/>
+          <w:shd w:val="clear" w:color="auto" w:fill="FFFFFF"/>
+        </w:rPr>
+        <w:t>HTML</w:t>
+      </w:r>
+    </w:p>
+    <w:p>
+      <w:pPr>
+        <w:rPr>
+          <w:b/>
+          <w:bCs/>
+          <w:sz w:val="24"/>
+          <w:szCs w:val="24"/>
+          <w:lang w:val="en-US"/>
+        </w:rPr>
+      </w:pPr>
+      <w:r>
+        <w:rPr>
+          <w:b/>
+          <w:bCs/>
+          <w:sz w:val="24"/>
+          <w:szCs w:val="24"/>
+          <w:lang w:val="en-US"/>
+        </w:rPr>
         <w:t>Project Types:</w:t>
       </w:r>
     </w:p>
@@ -762,23 +963,60 @@
     </w:p>
     <w:p>
       <w:pPr>
-        <w:rPr>
-          <w:b/>
-          <w:bCs/>
-          <w:sz w:val="24"/>
-          <w:szCs w:val="24"/>
-          <w:lang w:val="en-US"/>
-        </w:rPr>
-      </w:pPr>
-      <w:r>
-        <w:rPr>
-          <w:b/>
-          <w:bCs/>
-          <w:sz w:val="24"/>
-          <w:szCs w:val="24"/>
-          <w:lang w:val="en-US"/>
-        </w:rPr>
-        <w:t>Server Side Technologies</w:t>
+        <w:pStyle w:val="ListParagraph"/>
+        <w:numPr>
+          <w:ilvl w:val="0"/>
+          <w:numId w:val="1"/>
+        </w:numPr>
+        <w:rPr>
+          <w:sz w:val="24"/>
+          <w:szCs w:val="24"/>
+          <w:lang w:val="en-US"/>
+        </w:rPr>
+      </w:pPr>
+      <w:proofErr w:type="spellStart"/>
+      <w:r>
+        <w:rPr>
+          <w:sz w:val="24"/>
+          <w:szCs w:val="24"/>
+          <w:lang w:val="en-US"/>
+        </w:rPr>
+        <w:t>BootStrap</w:t>
+      </w:r>
+      <w:proofErr w:type="spellEnd"/>
+    </w:p>
+    <w:p>
+      <w:pPr>
+        <w:rPr>
+          <w:b/>
+          <w:bCs/>
+          <w:sz w:val="24"/>
+          <w:szCs w:val="24"/>
+          <w:lang w:val="en-US"/>
+        </w:rPr>
+      </w:pPr>
+      <w:proofErr w:type="gramStart"/>
+      <w:r>
+        <w:rPr>
+          <w:b/>
+          <w:bCs/>
+          <w:sz w:val="24"/>
+          <w:szCs w:val="24"/>
+          <w:lang w:val="en-US"/>
+        </w:rPr>
+        <w:lastRenderedPageBreak/>
+        <w:t>Server Side</w:t>
+      </w:r>
+      <w:proofErr w:type="gramEnd"/>
+      <w:r>
+        <w:rPr>
+          <w:b/>
+          <w:bCs/>
+          <w:sz w:val="24"/>
+          <w:szCs w:val="24"/>
+          <w:lang w:val="en-US"/>
+        </w:rPr>
+        <w:t xml:space="preserve"> Technologies</w:t>
       </w:r>
       <w:r>
         <w:rPr>
@@ -901,13 +1139,23 @@
           <w:lang w:val="en-US"/>
         </w:rPr>
       </w:pPr>
-      <w:r>
-        <w:rPr>
-          <w:sz w:val="24"/>
-          <w:szCs w:val="24"/>
-          <w:lang w:val="en-US"/>
-        </w:rPr>
-        <w:t>Microsoft.EntityFrameworkCore (3.1.6)</w:t>
+      <w:proofErr w:type="spellStart"/>
+      <w:r>
+        <w:rPr>
+          <w:sz w:val="24"/>
+          <w:szCs w:val="24"/>
+          <w:lang w:val="en-US"/>
+        </w:rPr>
+        <w:t>Microsoft.EntityFrameworkCore</w:t>
+      </w:r>
+      <w:proofErr w:type="spellEnd"/>
+      <w:r>
+        <w:rPr>
+          <w:sz w:val="24"/>
+          <w:szCs w:val="24"/>
+          <w:lang w:val="en-US"/>
+        </w:rPr>
+        <w:t xml:space="preserve"> (3.1.6)</w:t>
       </w:r>
     </w:p>
     <w:p>
@@ -923,13 +1171,25 @@
           <w:lang w:val="en-US"/>
         </w:rPr>
       </w:pPr>
-      <w:r>
-        <w:rPr>
-          <w:sz w:val="24"/>
-          <w:szCs w:val="24"/>
-          <w:lang w:val="en-US"/>
-        </w:rPr>
-        <w:t>Microsoft.EntityFrameworkCore.SqlServer (3.1.6)</w:t>
+      <w:proofErr w:type="spellStart"/>
+      <w:proofErr w:type="gramStart"/>
+      <w:r>
+        <w:rPr>
+          <w:sz w:val="24"/>
+          <w:szCs w:val="24"/>
+          <w:lang w:val="en-US"/>
+        </w:rPr>
+        <w:t>Microsoft.EntityFrameworkCore.SqlServer</w:t>
+      </w:r>
+      <w:proofErr w:type="spellEnd"/>
+      <w:proofErr w:type="gramEnd"/>
+      <w:r>
+        <w:rPr>
+          <w:sz w:val="24"/>
+          <w:szCs w:val="24"/>
+          <w:lang w:val="en-US"/>
+        </w:rPr>
+        <w:t xml:space="preserve"> (3.1.6)</w:t>
       </w:r>
     </w:p>
     <w:p>
@@ -1593,6 +1853,119 @@
     </w:lvl>
   </w:abstractNum>
   <w:abstractNum w:abstractNumId="5" w15:restartNumberingAfterBreak="0">
+    <w:nsid w:val="55085F22"/>
+    <w:multiLevelType w:val="hybridMultilevel"/>
+    <w:tmpl w:val="EEE0C2B2"/>
+    <w:lvl w:ilvl="0" w:tplc="40090001">
+      <w:start w:val="1"/>
+      <w:numFmt w:val="bullet"/>
+      <w:lvlText w:val=""/>
+      <w:lvlJc w:val="left"/>
+      <w:pPr>
+        <w:ind w:left="720" w:hanging="360"/>
+      </w:pPr>
+      <w:rPr>
+        <w:rFonts w:ascii="Symbol" w:hAnsi="Symbol" w:hint="default"/>
+      </w:rPr>
+    </w:lvl>
+    <w:lvl w:ilvl="1" w:tplc="40090003" w:tentative="1">
+      <w:start w:val="1"/>
+      <w:numFmt w:val="bullet"/>
+      <w:lvlText w:val="o"/>
+      <w:lvlJc w:val="left"/>
+      <w:pPr>
+        <w:ind w:left="1440" w:hanging="360"/>
+      </w:pPr>
+      <w:rPr>
+        <w:rFonts w:ascii="Courier New" w:hAnsi="Courier New" w:cs="Courier New" w:hint="default"/>
+      </w:rPr>
+    </w:lvl>
+    <w:lvl w:ilvl="2" w:tplc="40090005" w:tentative="1">
+      <w:start w:val="1"/>
+      <w:numFmt w:val="bullet"/>
+      <w:lvlText w:val=""/>
+      <w:lvlJc w:val="left"/>
+      <w:pPr>
+        <w:ind w:left="2160" w:hanging="360"/>
+      </w:pPr>
+      <w:rPr>
+        <w:rFonts w:ascii="Wingdings" w:hAnsi="Wingdings" w:hint="default"/>
+      </w:rPr>
+    </w:lvl>
+    <w:lvl w:ilvl="3" w:tplc="40090001" w:tentative="1">
+      <w:start w:val="1"/>
+      <w:numFmt w:val="bullet"/>
+      <w:lvlText w:val=""/>
+      <w:lvlJc w:val="left"/>
+      <w:pPr>
+        <w:ind w:left="2880" w:hanging="360"/>
+      </w:pPr>
+      <w:rPr>
+        <w:rFonts w:ascii="Symbol" w:hAnsi="Symbol" w:hint="default"/>
+      </w:rPr>
+    </w:lvl>
+    <w:lvl w:ilvl="4" w:tplc="40090003" w:tentative="1">
+      <w:start w:val="1"/>
+      <w:numFmt w:val="bullet"/>
+      <w:lvlText w:val="o"/>
+      <w:lvlJc w:val="left"/>
+      <w:pPr>
+        <w:ind w:left="3600" w:hanging="360"/>
+      </w:pPr>
+      <w:rPr>
+        <w:rFonts w:ascii="Courier New" w:hAnsi="Courier New" w:cs="Courier New" w:hint="default"/>
+      </w:rPr>
+    </w:lvl>
+    <w:lvl w:ilvl="5" w:tplc="40090005" w:tentative="1">
+      <w:start w:val="1"/>
+      <w:numFmt w:val="bullet"/>
+      <w:lvlText w:val=""/>
+      <w:lvlJc w:val="left"/>
+      <w:pPr>
+        <w:ind w:left="4320" w:hanging="360"/>
+      </w:pPr>
+      <w:rPr>
+        <w:rFonts w:ascii="Wingdings" w:hAnsi="Wingdings" w:hint="default"/>
+      </w:rPr>
+    </w:lvl>
+    <w:lvl w:ilvl="6" w:tplc="40090001" w:tentative="1">
+      <w:start w:val="1"/>
+      <w:numFmt w:val="bullet"/>
+      <w:lvlText w:val=""/>
+      <w:lvlJc w:val="left"/>
+      <w:pPr>
+        <w:ind w:left="5040" w:hanging="360"/>
+      </w:pPr>
+      <w:rPr>
+        <w:rFonts w:ascii="Symbol" w:hAnsi="Symbol" w:hint="default"/>
+      </w:rPr>
+    </w:lvl>
+    <w:lvl w:ilvl="7" w:tplc="40090003" w:tentative="1">
+      <w:start w:val="1"/>
+      <w:numFmt w:val="bullet"/>
+      <w:lvlText w:val="o"/>
+      <w:lvlJc w:val="left"/>
+      <w:pPr>
+        <w:ind w:left="5760" w:hanging="360"/>
+      </w:pPr>
+      <w:rPr>
+        <w:rFonts w:ascii="Courier New" w:hAnsi="Courier New" w:cs="Courier New" w:hint="default"/>
+      </w:rPr>
+    </w:lvl>
+    <w:lvl w:ilvl="8" w:tplc="40090005" w:tentative="1">
+      <w:start w:val="1"/>
+      <w:numFmt w:val="bullet"/>
+      <w:lvlText w:val=""/>
+      <w:lvlJc w:val="left"/>
+      <w:pPr>
+        <w:ind w:left="6480" w:hanging="360"/>
+      </w:pPr>
+      <w:rPr>
+        <w:rFonts w:ascii="Wingdings" w:hAnsi="Wingdings" w:hint="default"/>
+      </w:rPr>
+    </w:lvl>
+  </w:abstractNum>
+  <w:abstractNum w:abstractNumId="6" w15:restartNumberingAfterBreak="0">
     <w:nsid w:val="5EF1078C"/>
     <w:multiLevelType w:val="hybridMultilevel"/>
     <w:tmpl w:val="592A1F9A"/>
@@ -1705,7 +2078,7 @@
       </w:rPr>
     </w:lvl>
   </w:abstractNum>
-  <w:abstractNum w:abstractNumId="6" w15:restartNumberingAfterBreak="0">
+  <w:abstractNum w:abstractNumId="7" w15:restartNumberingAfterBreak="0">
     <w:nsid w:val="69E8277F"/>
     <w:multiLevelType w:val="hybridMultilevel"/>
     <w:tmpl w:val="E292ADB6"/>
@@ -1819,10 +2192,10 @@
     </w:lvl>
   </w:abstractNum>
   <w:num w:numId="1">
-    <w:abstractNumId w:val="5"/>
+    <w:abstractNumId w:val="6"/>
   </w:num>
   <w:num w:numId="2">
-    <w:abstractNumId w:val="6"/>
+    <w:abstractNumId w:val="7"/>
   </w:num>
   <w:num w:numId="3">
     <w:abstractNumId w:val="1"/>
@@ -1838,6 +2211,9 @@
   </w:num>
   <w:num w:numId="7">
     <w:abstractNumId w:val="2"/>
+  </w:num>
+  <w:num w:numId="8">
+    <w:abstractNumId w:val="5"/>
   </w:num>
 </w:numbering>
 </file>

</xml_diff>

<commit_message>
Sign In Form UI - Initial Check In
Sign In Form UI - Initial Check In
</commit_message>
<xml_diff>
--- a/CRUD Application/About CRUD.docx
+++ b/CRUD Application/About CRUD.docx
@@ -635,6 +635,69 @@
     </w:p>
     <w:p>
       <w:pPr>
+        <w:pBdr>
+          <w:bottom w:val="single" w:sz="6" w:space="4" w:color="EAECEF"/>
+        </w:pBdr>
+        <w:shd w:val="clear" w:color="auto" w:fill="FFFFFF"/>
+        <w:spacing w:before="360" w:after="240" w:line="240" w:lineRule="auto"/>
+        <w:outlineLvl w:val="0"/>
+        <w:rPr>
+          <w:rFonts w:cstheme="minorHAnsi"/>
+          <w:b/>
+          <w:bCs/>
+          <w:color w:val="24292E"/>
+          <w:sz w:val="24"/>
+          <w:szCs w:val="24"/>
+          <w:shd w:val="clear" w:color="auto" w:fill="FFFFFF"/>
+        </w:rPr>
+      </w:pPr>
+      <w:r>
+        <w:rPr>
+          <w:rFonts w:cstheme="minorHAnsi"/>
+          <w:b/>
+          <w:bCs/>
+          <w:color w:val="24292E"/>
+          <w:sz w:val="24"/>
+          <w:szCs w:val="24"/>
+          <w:shd w:val="clear" w:color="auto" w:fill="FFFFFF"/>
+        </w:rPr>
+        <w:t>Image Size:</w:t>
+      </w:r>
+    </w:p>
+    <w:p>
+      <w:pPr>
+        <w:pStyle w:val="ListParagraph"/>
+        <w:numPr>
+          <w:ilvl w:val="0"/>
+          <w:numId w:val="9"/>
+        </w:numPr>
+        <w:pBdr>
+          <w:bottom w:val="single" w:sz="6" w:space="4" w:color="EAECEF"/>
+        </w:pBdr>
+        <w:shd w:val="clear" w:color="auto" w:fill="FFFFFF"/>
+        <w:spacing w:before="360" w:after="240" w:line="240" w:lineRule="auto"/>
+        <w:outlineLvl w:val="0"/>
+        <w:rPr>
+          <w:rFonts w:cstheme="minorHAnsi"/>
+          <w:color w:val="24292E"/>
+          <w:sz w:val="24"/>
+          <w:szCs w:val="24"/>
+          <w:shd w:val="clear" w:color="auto" w:fill="FFFFFF"/>
+        </w:rPr>
+      </w:pPr>
+      <w:r>
+        <w:rPr>
+          <w:rFonts w:cstheme="minorHAnsi"/>
+          <w:color w:val="24292E"/>
+          <w:sz w:val="24"/>
+          <w:szCs w:val="24"/>
+          <w:shd w:val="clear" w:color="auto" w:fill="FFFFFF"/>
+        </w:rPr>
+        <w:t xml:space="preserve">1280x720 </w:t>
+      </w:r>
+    </w:p>
+    <w:p>
+      <w:pPr>
         <w:rPr>
           <w:b/>
           <w:bCs/>
@@ -794,14 +857,37 @@
           <w:lang w:val="en-US"/>
         </w:rPr>
       </w:pPr>
-      <w:r>
-        <w:rPr>
-          <w:b/>
-          <w:bCs/>
-          <w:sz w:val="24"/>
-          <w:szCs w:val="24"/>
-          <w:lang w:val="en-US"/>
-        </w:rPr>
+    </w:p>
+    <w:p>
+      <w:pPr>
+        <w:rPr>
+          <w:b/>
+          <w:bCs/>
+          <w:sz w:val="24"/>
+          <w:szCs w:val="24"/>
+          <w:lang w:val="en-US"/>
+        </w:rPr>
+      </w:pPr>
+    </w:p>
+    <w:p>
+      <w:pPr>
+        <w:rPr>
+          <w:b/>
+          <w:bCs/>
+          <w:sz w:val="24"/>
+          <w:szCs w:val="24"/>
+          <w:lang w:val="en-US"/>
+        </w:rPr>
+      </w:pPr>
+      <w:r>
+        <w:rPr>
+          <w:b/>
+          <w:bCs/>
+          <w:sz w:val="24"/>
+          <w:szCs w:val="24"/>
+          <w:lang w:val="en-US"/>
+        </w:rPr>
+        <w:lastRenderedPageBreak/>
         <w:t xml:space="preserve">Client Site </w:t>
       </w:r>
       <w:r>
@@ -1004,7 +1090,6 @@
           <w:szCs w:val="24"/>
           <w:lang w:val="en-US"/>
         </w:rPr>
-        <w:lastRenderedPageBreak/>
         <w:t>Server Side</w:t>
       </w:r>
       <w:proofErr w:type="gramEnd"/>
@@ -1288,6 +1373,119 @@
 <file path=word/numbering.xml><?xml version="1.0" encoding="utf-8"?>
 <w:numbering xmlns:wpc="http://schemas.microsoft.com/office/word/2010/wordprocessingCanvas" xmlns:cx="http://schemas.microsoft.com/office/drawing/2014/chartex" xmlns:cx1="http://schemas.microsoft.com/office/drawing/2015/9/8/chartex" xmlns:cx2="http://schemas.microsoft.com/office/drawing/2015/10/21/chartex" xmlns:cx3="http://schemas.microsoft.com/office/drawing/2016/5/9/chartex" xmlns:cx4="http://schemas.microsoft.com/office/drawing/2016/5/10/chartex" xmlns:cx5="http://schemas.microsoft.com/office/drawing/2016/5/11/chartex" xmlns:cx6="http://schemas.microsoft.com/office/drawing/2016/5/12/chartex" xmlns:cx7="http://schemas.microsoft.com/office/drawing/2016/5/13/chartex" xmlns:cx8="http://schemas.microsoft.com/office/drawing/2016/5/14/chartex" xmlns:mc="http://schemas.openxmlformats.org/markup-compatibility/2006" xmlns:aink="http://schemas.microsoft.com/office/drawing/2016/ink" xmlns:am3d="http://schemas.microsoft.com/office/drawing/2017/model3d" xmlns:o="urn:schemas-microsoft-com:office:office" xmlns:r="http://schemas.openxmlformats.org/officeDocument/2006/relationships" xmlns:m="http://schemas.openxmlformats.org/officeDocument/2006/math" xmlns:v="urn:schemas-microsoft-com:vml" xmlns:wp14="http://schemas.microsoft.com/office/word/2010/wordprocessingDrawing" xmlns:wp="http://schemas.openxmlformats.org/drawingml/2006/wordprocessingDrawing" xmlns:w10="urn:schemas-microsoft-com:office:word" xmlns:w="http://schemas.openxmlformats.org/wordprocessingml/2006/main" xmlns:w14="http://schemas.microsoft.com/office/word/2010/wordml" xmlns:w15="http://schemas.microsoft.com/office/word/2012/wordml" xmlns:w16cex="http://schemas.microsoft.com/office/word/2018/wordml/cex" xmlns:w16cid="http://schemas.microsoft.com/office/word/2016/wordml/cid" xmlns:w16="http://schemas.microsoft.com/office/word/2018/wordml" xmlns:w16se="http://schemas.microsoft.com/office/word/2015/wordml/symex" xmlns:wpg="http://schemas.microsoft.com/office/word/2010/wordprocessingGroup" xmlns:wpi="http://schemas.microsoft.com/office/word/2010/wordprocessingInk" xmlns:wne="http://schemas.microsoft.com/office/word/2006/wordml" xmlns:wps="http://schemas.microsoft.com/office/word/2010/wordprocessingShape" mc:Ignorable="w14 w15 w16se w16cid w16 w16cex wp14">
   <w:abstractNum w:abstractNumId="0" w15:restartNumberingAfterBreak="0">
+    <w:nsid w:val="0CC51F16"/>
+    <w:multiLevelType w:val="hybridMultilevel"/>
+    <w:tmpl w:val="975297B2"/>
+    <w:lvl w:ilvl="0" w:tplc="40090001">
+      <w:start w:val="1"/>
+      <w:numFmt w:val="bullet"/>
+      <w:lvlText w:val=""/>
+      <w:lvlJc w:val="left"/>
+      <w:pPr>
+        <w:ind w:left="720" w:hanging="360"/>
+      </w:pPr>
+      <w:rPr>
+        <w:rFonts w:ascii="Symbol" w:hAnsi="Symbol" w:hint="default"/>
+      </w:rPr>
+    </w:lvl>
+    <w:lvl w:ilvl="1" w:tplc="40090003" w:tentative="1">
+      <w:start w:val="1"/>
+      <w:numFmt w:val="bullet"/>
+      <w:lvlText w:val="o"/>
+      <w:lvlJc w:val="left"/>
+      <w:pPr>
+        <w:ind w:left="1440" w:hanging="360"/>
+      </w:pPr>
+      <w:rPr>
+        <w:rFonts w:ascii="Courier New" w:hAnsi="Courier New" w:cs="Courier New" w:hint="default"/>
+      </w:rPr>
+    </w:lvl>
+    <w:lvl w:ilvl="2" w:tplc="40090005" w:tentative="1">
+      <w:start w:val="1"/>
+      <w:numFmt w:val="bullet"/>
+      <w:lvlText w:val=""/>
+      <w:lvlJc w:val="left"/>
+      <w:pPr>
+        <w:ind w:left="2160" w:hanging="360"/>
+      </w:pPr>
+      <w:rPr>
+        <w:rFonts w:ascii="Wingdings" w:hAnsi="Wingdings" w:hint="default"/>
+      </w:rPr>
+    </w:lvl>
+    <w:lvl w:ilvl="3" w:tplc="40090001" w:tentative="1">
+      <w:start w:val="1"/>
+      <w:numFmt w:val="bullet"/>
+      <w:lvlText w:val=""/>
+      <w:lvlJc w:val="left"/>
+      <w:pPr>
+        <w:ind w:left="2880" w:hanging="360"/>
+      </w:pPr>
+      <w:rPr>
+        <w:rFonts w:ascii="Symbol" w:hAnsi="Symbol" w:hint="default"/>
+      </w:rPr>
+    </w:lvl>
+    <w:lvl w:ilvl="4" w:tplc="40090003" w:tentative="1">
+      <w:start w:val="1"/>
+      <w:numFmt w:val="bullet"/>
+      <w:lvlText w:val="o"/>
+      <w:lvlJc w:val="left"/>
+      <w:pPr>
+        <w:ind w:left="3600" w:hanging="360"/>
+      </w:pPr>
+      <w:rPr>
+        <w:rFonts w:ascii="Courier New" w:hAnsi="Courier New" w:cs="Courier New" w:hint="default"/>
+      </w:rPr>
+    </w:lvl>
+    <w:lvl w:ilvl="5" w:tplc="40090005" w:tentative="1">
+      <w:start w:val="1"/>
+      <w:numFmt w:val="bullet"/>
+      <w:lvlText w:val=""/>
+      <w:lvlJc w:val="left"/>
+      <w:pPr>
+        <w:ind w:left="4320" w:hanging="360"/>
+      </w:pPr>
+      <w:rPr>
+        <w:rFonts w:ascii="Wingdings" w:hAnsi="Wingdings" w:hint="default"/>
+      </w:rPr>
+    </w:lvl>
+    <w:lvl w:ilvl="6" w:tplc="40090001" w:tentative="1">
+      <w:start w:val="1"/>
+      <w:numFmt w:val="bullet"/>
+      <w:lvlText w:val=""/>
+      <w:lvlJc w:val="left"/>
+      <w:pPr>
+        <w:ind w:left="5040" w:hanging="360"/>
+      </w:pPr>
+      <w:rPr>
+        <w:rFonts w:ascii="Symbol" w:hAnsi="Symbol" w:hint="default"/>
+      </w:rPr>
+    </w:lvl>
+    <w:lvl w:ilvl="7" w:tplc="40090003" w:tentative="1">
+      <w:start w:val="1"/>
+      <w:numFmt w:val="bullet"/>
+      <w:lvlText w:val="o"/>
+      <w:lvlJc w:val="left"/>
+      <w:pPr>
+        <w:ind w:left="5760" w:hanging="360"/>
+      </w:pPr>
+      <w:rPr>
+        <w:rFonts w:ascii="Courier New" w:hAnsi="Courier New" w:cs="Courier New" w:hint="default"/>
+      </w:rPr>
+    </w:lvl>
+    <w:lvl w:ilvl="8" w:tplc="40090005" w:tentative="1">
+      <w:start w:val="1"/>
+      <w:numFmt w:val="bullet"/>
+      <w:lvlText w:val=""/>
+      <w:lvlJc w:val="left"/>
+      <w:pPr>
+        <w:ind w:left="6480" w:hanging="360"/>
+      </w:pPr>
+      <w:rPr>
+        <w:rFonts w:ascii="Wingdings" w:hAnsi="Wingdings" w:hint="default"/>
+      </w:rPr>
+    </w:lvl>
+  </w:abstractNum>
+  <w:abstractNum w:abstractNumId="1" w15:restartNumberingAfterBreak="0">
     <w:nsid w:val="0DC3340F"/>
     <w:multiLevelType w:val="hybridMultilevel"/>
     <w:tmpl w:val="BEDC7368"/>
@@ -1400,7 +1598,7 @@
       </w:rPr>
     </w:lvl>
   </w:abstractNum>
-  <w:abstractNum w:abstractNumId="1" w15:restartNumberingAfterBreak="0">
+  <w:abstractNum w:abstractNumId="2" w15:restartNumberingAfterBreak="0">
     <w:nsid w:val="21ED3CEB"/>
     <w:multiLevelType w:val="hybridMultilevel"/>
     <w:tmpl w:val="74567FAE"/>
@@ -1513,7 +1711,7 @@
       </w:rPr>
     </w:lvl>
   </w:abstractNum>
-  <w:abstractNum w:abstractNumId="2" w15:restartNumberingAfterBreak="0">
+  <w:abstractNum w:abstractNumId="3" w15:restartNumberingAfterBreak="0">
     <w:nsid w:val="22014A8A"/>
     <w:multiLevelType w:val="hybridMultilevel"/>
     <w:tmpl w:val="7838A29C"/>
@@ -1626,7 +1824,7 @@
       </w:rPr>
     </w:lvl>
   </w:abstractNum>
-  <w:abstractNum w:abstractNumId="3" w15:restartNumberingAfterBreak="0">
+  <w:abstractNum w:abstractNumId="4" w15:restartNumberingAfterBreak="0">
     <w:nsid w:val="3F706DAD"/>
     <w:multiLevelType w:val="hybridMultilevel"/>
     <w:tmpl w:val="90CE940E"/>
@@ -1739,7 +1937,7 @@
       </w:rPr>
     </w:lvl>
   </w:abstractNum>
-  <w:abstractNum w:abstractNumId="4" w15:restartNumberingAfterBreak="0">
+  <w:abstractNum w:abstractNumId="5" w15:restartNumberingAfterBreak="0">
     <w:nsid w:val="53C16903"/>
     <w:multiLevelType w:val="hybridMultilevel"/>
     <w:tmpl w:val="AE6AA494"/>
@@ -1852,7 +2050,7 @@
       </w:rPr>
     </w:lvl>
   </w:abstractNum>
-  <w:abstractNum w:abstractNumId="5" w15:restartNumberingAfterBreak="0">
+  <w:abstractNum w:abstractNumId="6" w15:restartNumberingAfterBreak="0">
     <w:nsid w:val="55085F22"/>
     <w:multiLevelType w:val="hybridMultilevel"/>
     <w:tmpl w:val="EEE0C2B2"/>
@@ -1965,7 +2163,7 @@
       </w:rPr>
     </w:lvl>
   </w:abstractNum>
-  <w:abstractNum w:abstractNumId="6" w15:restartNumberingAfterBreak="0">
+  <w:abstractNum w:abstractNumId="7" w15:restartNumberingAfterBreak="0">
     <w:nsid w:val="5EF1078C"/>
     <w:multiLevelType w:val="hybridMultilevel"/>
     <w:tmpl w:val="592A1F9A"/>
@@ -2078,7 +2276,7 @@
       </w:rPr>
     </w:lvl>
   </w:abstractNum>
-  <w:abstractNum w:abstractNumId="7" w15:restartNumberingAfterBreak="0">
+  <w:abstractNum w:abstractNumId="8" w15:restartNumberingAfterBreak="0">
     <w:nsid w:val="69E8277F"/>
     <w:multiLevelType w:val="hybridMultilevel"/>
     <w:tmpl w:val="E292ADB6"/>
@@ -2192,28 +2390,31 @@
     </w:lvl>
   </w:abstractNum>
   <w:num w:numId="1">
+    <w:abstractNumId w:val="7"/>
+  </w:num>
+  <w:num w:numId="2">
+    <w:abstractNumId w:val="8"/>
+  </w:num>
+  <w:num w:numId="3">
+    <w:abstractNumId w:val="2"/>
+  </w:num>
+  <w:num w:numId="4">
+    <w:abstractNumId w:val="5"/>
+  </w:num>
+  <w:num w:numId="5">
+    <w:abstractNumId w:val="1"/>
+  </w:num>
+  <w:num w:numId="6">
+    <w:abstractNumId w:val="4"/>
+  </w:num>
+  <w:num w:numId="7">
+    <w:abstractNumId w:val="3"/>
+  </w:num>
+  <w:num w:numId="8">
     <w:abstractNumId w:val="6"/>
   </w:num>
-  <w:num w:numId="2">
-    <w:abstractNumId w:val="7"/>
-  </w:num>
-  <w:num w:numId="3">
-    <w:abstractNumId w:val="1"/>
-  </w:num>
-  <w:num w:numId="4">
-    <w:abstractNumId w:val="4"/>
-  </w:num>
-  <w:num w:numId="5">
+  <w:num w:numId="9">
     <w:abstractNumId w:val="0"/>
-  </w:num>
-  <w:num w:numId="6">
-    <w:abstractNumId w:val="3"/>
-  </w:num>
-  <w:num w:numId="7">
-    <w:abstractNumId w:val="2"/>
-  </w:num>
-  <w:num w:numId="8">
-    <w:abstractNumId w:val="5"/>
   </w:num>
 </w:numbering>
 </file>

</xml_diff>

<commit_message>
Layout 1 - Front Side Sample Design Done
Layout 1 - Front Side Sample Design Done
</commit_message>
<xml_diff>
--- a/CRUD Application/About CRUD.docx
+++ b/CRUD Application/About CRUD.docx
@@ -20,8 +20,20 @@
           <w:szCs w:val="32"/>
           <w:lang w:val="en-US"/>
         </w:rPr>
-        <w:t>About CRUD :</w:t>
-      </w:r>
+        <w:t xml:space="preserve">About </w:t>
+      </w:r>
+      <w:proofErr w:type="gramStart"/>
+      <w:r>
+        <w:rPr>
+          <w:b/>
+          <w:bCs/>
+          <w:sz w:val="32"/>
+          <w:szCs w:val="32"/>
+          <w:lang w:val="en-US"/>
+        </w:rPr>
+        <w:t>CRUD :</w:t>
+      </w:r>
+      <w:proofErr w:type="gramEnd"/>
     </w:p>
     <w:p>
       <w:pPr>
@@ -106,15 +118,33 @@
           <w:szCs w:val="24"/>
           <w:lang w:val="en-US"/>
         </w:rPr>
-        <w:t xml:space="preserve">for the </w:t>
-      </w:r>
-      <w:r>
-        <w:rPr>
-          <w:sz w:val="24"/>
-          <w:szCs w:val="24"/>
-          <w:lang w:val="en-US"/>
-        </w:rPr>
-        <w:t xml:space="preserve"> CRUD Operations</w:t>
+        <w:t xml:space="preserve">for </w:t>
+      </w:r>
+      <w:proofErr w:type="gramStart"/>
+      <w:r>
+        <w:rPr>
+          <w:sz w:val="24"/>
+          <w:szCs w:val="24"/>
+          <w:lang w:val="en-US"/>
+        </w:rPr>
+        <w:t xml:space="preserve">the </w:t>
+      </w:r>
+      <w:r>
+        <w:rPr>
+          <w:sz w:val="24"/>
+          <w:szCs w:val="24"/>
+          <w:lang w:val="en-US"/>
+        </w:rPr>
+        <w:t xml:space="preserve"> CRUD</w:t>
+      </w:r>
+      <w:proofErr w:type="gramEnd"/>
+      <w:r>
+        <w:rPr>
+          <w:sz w:val="24"/>
+          <w:szCs w:val="24"/>
+          <w:lang w:val="en-US"/>
+        </w:rPr>
+        <w:t xml:space="preserve"> Operations</w:t>
       </w:r>
       <w:r>
         <w:rPr>
@@ -182,7 +212,51 @@
           <w:szCs w:val="24"/>
           <w:shd w:val="clear" w:color="auto" w:fill="FFFFFF"/>
         </w:rPr>
-        <w:t xml:space="preserve">If we request a ID Card Design from a Design Shop/Photo Studio normally it takes some number of days to complete the Process. If a customer running out  of deadline, on that time he has to pay more money to the shop for the last minute Design works. </w:t>
+        <w:t xml:space="preserve">If we request </w:t>
+      </w:r>
+      <w:proofErr w:type="gramStart"/>
+      <w:r>
+        <w:rPr>
+          <w:rFonts w:cstheme="minorHAnsi"/>
+          <w:color w:val="24292E"/>
+          <w:sz w:val="24"/>
+          <w:szCs w:val="24"/>
+          <w:shd w:val="clear" w:color="auto" w:fill="FFFFFF"/>
+        </w:rPr>
+        <w:t>a</w:t>
+      </w:r>
+      <w:proofErr w:type="gramEnd"/>
+      <w:r>
+        <w:rPr>
+          <w:rFonts w:cstheme="minorHAnsi"/>
+          <w:color w:val="24292E"/>
+          <w:sz w:val="24"/>
+          <w:szCs w:val="24"/>
+          <w:shd w:val="clear" w:color="auto" w:fill="FFFFFF"/>
+        </w:rPr>
+        <w:t xml:space="preserve"> ID Card Design from a Design Shop/Photo Studio normally it takes some number of days to complete the Process. If a customer running </w:t>
+      </w:r>
+      <w:proofErr w:type="gramStart"/>
+      <w:r>
+        <w:rPr>
+          <w:rFonts w:cstheme="minorHAnsi"/>
+          <w:color w:val="24292E"/>
+          <w:sz w:val="24"/>
+          <w:szCs w:val="24"/>
+          <w:shd w:val="clear" w:color="auto" w:fill="FFFFFF"/>
+        </w:rPr>
+        <w:t>out  of</w:t>
+      </w:r>
+      <w:proofErr w:type="gramEnd"/>
+      <w:r>
+        <w:rPr>
+          <w:rFonts w:cstheme="minorHAnsi"/>
+          <w:color w:val="24292E"/>
+          <w:sz w:val="24"/>
+          <w:szCs w:val="24"/>
+          <w:shd w:val="clear" w:color="auto" w:fill="FFFFFF"/>
+        </w:rPr>
+        <w:t xml:space="preserve"> deadline, on that time he has to pay more money to the shop for the last minute Design works. </w:t>
       </w:r>
     </w:p>
     <w:p>
@@ -229,27 +303,115 @@
           <w:szCs w:val="24"/>
           <w:shd w:val="clear" w:color="auto" w:fill="FFFFFF"/>
         </w:rPr>
-        <w:t xml:space="preserve"> the client(shops) due to lack of time/Employees</w:t>
-      </w:r>
-      <w:r>
-        <w:rPr>
-          <w:rFonts w:cstheme="minorHAnsi"/>
-          <w:color w:val="24292E"/>
-          <w:sz w:val="24"/>
-          <w:szCs w:val="24"/>
-          <w:shd w:val="clear" w:color="auto" w:fill="FFFFFF"/>
-        </w:rPr>
-        <w:t xml:space="preserve">. Sometimes Employees has to work for the late night for Last Minute Design works </w:t>
-      </w:r>
-      <w:r>
-        <w:rPr>
-          <w:rFonts w:cstheme="minorHAnsi"/>
-          <w:color w:val="24292E"/>
-          <w:sz w:val="24"/>
-          <w:szCs w:val="24"/>
-          <w:shd w:val="clear" w:color="auto" w:fill="FFFFFF"/>
-        </w:rPr>
-        <w:t xml:space="preserve">. To Overcome this, Introducing a Application here. It will having the existing ID Card Samples </w:t>
+        <w:t xml:space="preserve"> the </w:t>
+      </w:r>
+      <w:proofErr w:type="gramStart"/>
+      <w:r>
+        <w:rPr>
+          <w:rFonts w:cstheme="minorHAnsi"/>
+          <w:color w:val="24292E"/>
+          <w:sz w:val="24"/>
+          <w:szCs w:val="24"/>
+          <w:shd w:val="clear" w:color="auto" w:fill="FFFFFF"/>
+        </w:rPr>
+        <w:t>client(</w:t>
+      </w:r>
+      <w:proofErr w:type="gramEnd"/>
+      <w:r>
+        <w:rPr>
+          <w:rFonts w:cstheme="minorHAnsi"/>
+          <w:color w:val="24292E"/>
+          <w:sz w:val="24"/>
+          <w:szCs w:val="24"/>
+          <w:shd w:val="clear" w:color="auto" w:fill="FFFFFF"/>
+        </w:rPr>
+        <w:t>shops) due to lack of time/Employees</w:t>
+      </w:r>
+      <w:r>
+        <w:rPr>
+          <w:rFonts w:cstheme="minorHAnsi"/>
+          <w:color w:val="24292E"/>
+          <w:sz w:val="24"/>
+          <w:szCs w:val="24"/>
+          <w:shd w:val="clear" w:color="auto" w:fill="FFFFFF"/>
+        </w:rPr>
+        <w:t xml:space="preserve">. Sometimes Employees has to work for the late night for Last Minute Design </w:t>
+      </w:r>
+      <w:proofErr w:type="gramStart"/>
+      <w:r>
+        <w:rPr>
+          <w:rFonts w:cstheme="minorHAnsi"/>
+          <w:color w:val="24292E"/>
+          <w:sz w:val="24"/>
+          <w:szCs w:val="24"/>
+          <w:shd w:val="clear" w:color="auto" w:fill="FFFFFF"/>
+        </w:rPr>
+        <w:t xml:space="preserve">works </w:t>
+      </w:r>
+      <w:r>
+        <w:rPr>
+          <w:rFonts w:cstheme="minorHAnsi"/>
+          <w:color w:val="24292E"/>
+          <w:sz w:val="24"/>
+          <w:szCs w:val="24"/>
+          <w:shd w:val="clear" w:color="auto" w:fill="FFFFFF"/>
+        </w:rPr>
+        <w:t>.</w:t>
+      </w:r>
+      <w:proofErr w:type="gramEnd"/>
+      <w:r>
+        <w:rPr>
+          <w:rFonts w:cstheme="minorHAnsi"/>
+          <w:color w:val="24292E"/>
+          <w:sz w:val="24"/>
+          <w:szCs w:val="24"/>
+          <w:shd w:val="clear" w:color="auto" w:fill="FFFFFF"/>
+        </w:rPr>
+        <w:t xml:space="preserve"> To </w:t>
+      </w:r>
+      <w:proofErr w:type="gramStart"/>
+      <w:r>
+        <w:rPr>
+          <w:rFonts w:cstheme="minorHAnsi"/>
+          <w:color w:val="24292E"/>
+          <w:sz w:val="24"/>
+          <w:szCs w:val="24"/>
+          <w:shd w:val="clear" w:color="auto" w:fill="FFFFFF"/>
+        </w:rPr>
+        <w:t>Overcome</w:t>
+      </w:r>
+      <w:proofErr w:type="gramEnd"/>
+      <w:r>
+        <w:rPr>
+          <w:rFonts w:cstheme="minorHAnsi"/>
+          <w:color w:val="24292E"/>
+          <w:sz w:val="24"/>
+          <w:szCs w:val="24"/>
+          <w:shd w:val="clear" w:color="auto" w:fill="FFFFFF"/>
+        </w:rPr>
+        <w:t xml:space="preserve"> this, Introducing </w:t>
+      </w:r>
+      <w:proofErr w:type="spellStart"/>
+      <w:r>
+        <w:rPr>
+          <w:rFonts w:cstheme="minorHAnsi"/>
+          <w:color w:val="24292E"/>
+          <w:sz w:val="24"/>
+          <w:szCs w:val="24"/>
+          <w:shd w:val="clear" w:color="auto" w:fill="FFFFFF"/>
+        </w:rPr>
+        <w:t>a</w:t>
+      </w:r>
+      <w:proofErr w:type="spellEnd"/>
+      <w:r>
+        <w:rPr>
+          <w:rFonts w:cstheme="minorHAnsi"/>
+          <w:color w:val="24292E"/>
+          <w:sz w:val="24"/>
+          <w:szCs w:val="24"/>
+          <w:shd w:val="clear" w:color="auto" w:fill="FFFFFF"/>
+        </w:rPr>
+        <w:t xml:space="preserve"> Application here. It will having the existing ID Card Samples </w:t>
       </w:r>
       <w:r>
         <w:rPr>
@@ -279,17 +441,39 @@
           <w:szCs w:val="24"/>
           <w:shd w:val="clear" w:color="auto" w:fill="FFFFFF"/>
         </w:rPr>
-        <w:t>And W</w:t>
-      </w:r>
-      <w:r>
-        <w:rPr>
-          <w:rFonts w:cstheme="minorHAnsi"/>
-          <w:color w:val="24292E"/>
-          <w:sz w:val="24"/>
-          <w:szCs w:val="24"/>
-          <w:shd w:val="clear" w:color="auto" w:fill="FFFFFF"/>
-        </w:rPr>
-        <w:t xml:space="preserve">e can able to Create ID Card Designs by the Templates Provided in the Application.  </w:t>
+        <w:t xml:space="preserve">And </w:t>
+      </w:r>
+      <w:proofErr w:type="gramStart"/>
+      <w:r>
+        <w:rPr>
+          <w:rFonts w:cstheme="minorHAnsi"/>
+          <w:color w:val="24292E"/>
+          <w:sz w:val="24"/>
+          <w:szCs w:val="24"/>
+          <w:shd w:val="clear" w:color="auto" w:fill="FFFFFF"/>
+        </w:rPr>
+        <w:t>W</w:t>
+      </w:r>
+      <w:r>
+        <w:rPr>
+          <w:rFonts w:cstheme="minorHAnsi"/>
+          <w:color w:val="24292E"/>
+          <w:sz w:val="24"/>
+          <w:szCs w:val="24"/>
+          <w:shd w:val="clear" w:color="auto" w:fill="FFFFFF"/>
+        </w:rPr>
+        <w:t>e</w:t>
+      </w:r>
+      <w:proofErr w:type="gramEnd"/>
+      <w:r>
+        <w:rPr>
+          <w:rFonts w:cstheme="minorHAnsi"/>
+          <w:color w:val="24292E"/>
+          <w:sz w:val="24"/>
+          <w:szCs w:val="24"/>
+          <w:shd w:val="clear" w:color="auto" w:fill="FFFFFF"/>
+        </w:rPr>
+        <w:t xml:space="preserve"> can able to Create ID Card Designs by the Templates Provided in the Application.  </w:t>
       </w:r>
     </w:p>
     <w:p>
@@ -320,9 +504,78 @@
           <w:szCs w:val="28"/>
           <w:shd w:val="clear" w:color="auto" w:fill="FFFFFF"/>
         </w:rPr>
-        <w:t>ID Card Design</w:t>
-      </w:r>
-      <w:r>
+        <w:t>Uses of CRUD:</w:t>
+      </w:r>
+    </w:p>
+    <w:p>
+      <w:pPr>
+        <w:pBdr>
+          <w:bottom w:val="single" w:sz="6" w:space="4" w:color="EAECEF"/>
+        </w:pBdr>
+        <w:shd w:val="clear" w:color="auto" w:fill="FFFFFF"/>
+        <w:spacing w:before="360" w:after="240" w:line="240" w:lineRule="auto"/>
+        <w:outlineLvl w:val="0"/>
+        <w:rPr>
+          <w:rFonts w:cstheme="minorHAnsi"/>
+          <w:color w:val="24292E"/>
+          <w:sz w:val="24"/>
+          <w:szCs w:val="24"/>
+          <w:shd w:val="clear" w:color="auto" w:fill="FFFFFF"/>
+        </w:rPr>
+      </w:pPr>
+      <w:r>
+        <w:rPr>
+          <w:rFonts w:cstheme="minorHAnsi"/>
+          <w:color w:val="24292E"/>
+          <w:sz w:val="24"/>
+          <w:szCs w:val="24"/>
+          <w:shd w:val="clear" w:color="auto" w:fill="FFFFFF"/>
+        </w:rPr>
+        <w:t xml:space="preserve">As we people of aware of “Instant Coffee”. How about, Imagine </w:t>
+      </w:r>
+      <w:proofErr w:type="gramStart"/>
+      <w:r>
+        <w:rPr>
+          <w:rFonts w:cstheme="minorHAnsi"/>
+          <w:color w:val="24292E"/>
+          <w:sz w:val="24"/>
+          <w:szCs w:val="24"/>
+          <w:shd w:val="clear" w:color="auto" w:fill="FFFFFF"/>
+        </w:rPr>
+        <w:t>like  “</w:t>
+      </w:r>
+      <w:proofErr w:type="gramEnd"/>
+      <w:r>
+        <w:rPr>
+          <w:rFonts w:cstheme="minorHAnsi"/>
+          <w:color w:val="24292E"/>
+          <w:sz w:val="24"/>
+          <w:szCs w:val="24"/>
+          <w:shd w:val="clear" w:color="auto" w:fill="FFFFFF"/>
+        </w:rPr>
+        <w:t xml:space="preserve">Instant ID Card” for the Employee/Student. We can use this type of Cards for the unplanned conferences, short meetings, College Symposiums, Community Meetings, </w:t>
+      </w:r>
+      <w:proofErr w:type="gramStart"/>
+      <w:r>
+        <w:rPr>
+          <w:rFonts w:cstheme="minorHAnsi"/>
+          <w:color w:val="24292E"/>
+          <w:sz w:val="24"/>
+          <w:szCs w:val="24"/>
+          <w:shd w:val="clear" w:color="auto" w:fill="FFFFFF"/>
+        </w:rPr>
+        <w:t>etc,..</w:t>
+      </w:r>
+      <w:proofErr w:type="gramEnd"/>
+    </w:p>
+    <w:p>
+      <w:pPr>
+        <w:pBdr>
+          <w:bottom w:val="single" w:sz="6" w:space="4" w:color="EAECEF"/>
+        </w:pBdr>
+        <w:shd w:val="clear" w:color="auto" w:fill="FFFFFF"/>
+        <w:spacing w:before="360" w:after="240" w:line="240" w:lineRule="auto"/>
+        <w:outlineLvl w:val="0"/>
         <w:rPr>
           <w:rFonts w:cstheme="minorHAnsi"/>
           <w:b/>
@@ -332,8 +585,45 @@
           <w:szCs w:val="28"/>
           <w:shd w:val="clear" w:color="auto" w:fill="FFFFFF"/>
         </w:rPr>
-        <w:t xml:space="preserve"> Formats :</w:t>
-      </w:r>
+      </w:pPr>
+      <w:r>
+        <w:rPr>
+          <w:rFonts w:cstheme="minorHAnsi"/>
+          <w:b/>
+          <w:bCs/>
+          <w:color w:val="24292E"/>
+          <w:sz w:val="28"/>
+          <w:szCs w:val="28"/>
+          <w:shd w:val="clear" w:color="auto" w:fill="FFFFFF"/>
+        </w:rPr>
+        <w:t>ID Card Design</w:t>
+      </w:r>
+      <w:r>
+        <w:rPr>
+          <w:rFonts w:cstheme="minorHAnsi"/>
+          <w:b/>
+          <w:bCs/>
+          <w:color w:val="24292E"/>
+          <w:sz w:val="28"/>
+          <w:szCs w:val="28"/>
+          <w:shd w:val="clear" w:color="auto" w:fill="FFFFFF"/>
+        </w:rPr>
+        <w:t xml:space="preserve"> </w:t>
+      </w:r>
+      <w:proofErr w:type="gramStart"/>
+      <w:r>
+        <w:rPr>
+          <w:rFonts w:cstheme="minorHAnsi"/>
+          <w:b/>
+          <w:bCs/>
+          <w:color w:val="24292E"/>
+          <w:sz w:val="28"/>
+          <w:szCs w:val="28"/>
+          <w:shd w:val="clear" w:color="auto" w:fill="FFFFFF"/>
+        </w:rPr>
+        <w:t>Formats :</w:t>
+      </w:r>
+      <w:proofErr w:type="gramEnd"/>
     </w:p>
     <w:p>
       <w:pPr>
@@ -652,6 +942,7 @@
           <w:szCs w:val="24"/>
           <w:lang w:val="en-US"/>
         </w:rPr>
+        <w:lastRenderedPageBreak/>
         <w:t>Design Software Used:</w:t>
       </w:r>
     </w:p>
@@ -698,26 +989,14 @@
           <w:lang w:val="en-US"/>
         </w:rPr>
       </w:pPr>
-    </w:p>
-    <w:p>
-      <w:pPr>
-        <w:rPr>
-          <w:b/>
-          <w:bCs/>
-          <w:sz w:val="24"/>
-          <w:szCs w:val="24"/>
-          <w:lang w:val="en-US"/>
-        </w:rPr>
-      </w:pPr>
-      <w:r>
-        <w:rPr>
-          <w:b/>
-          <w:bCs/>
-          <w:sz w:val="24"/>
-          <w:szCs w:val="24"/>
-          <w:lang w:val="en-US"/>
-        </w:rPr>
-        <w:lastRenderedPageBreak/>
+      <w:r>
+        <w:rPr>
+          <w:b/>
+          <w:bCs/>
+          <w:sz w:val="24"/>
+          <w:szCs w:val="24"/>
+          <w:lang w:val="en-US"/>
+        </w:rPr>
         <w:t xml:space="preserve">Client Site </w:t>
       </w:r>
       <w:r>
@@ -890,6 +1169,7 @@
           <w:lang w:val="en-US"/>
         </w:rPr>
       </w:pPr>
+      <w:proofErr w:type="spellStart"/>
       <w:r>
         <w:rPr>
           <w:sz w:val="24"/>
@@ -898,6 +1178,18 @@
         </w:rPr>
         <w:t>BootStrap</w:t>
       </w:r>
+      <w:proofErr w:type="spellEnd"/>
+    </w:p>
+    <w:p>
+      <w:pPr>
+        <w:rPr>
+          <w:b/>
+          <w:bCs/>
+          <w:sz w:val="24"/>
+          <w:szCs w:val="24"/>
+          <w:lang w:val="en-US"/>
+        </w:rPr>
+      </w:pPr>
     </w:p>
     <w:p>
       <w:pPr>
@@ -1016,6 +1308,17 @@
           <w:lang w:val="en-US"/>
         </w:rPr>
       </w:pPr>
+    </w:p>
+    <w:p>
+      <w:pPr>
+        <w:rPr>
+          <w:b/>
+          <w:bCs/>
+          <w:sz w:val="24"/>
+          <w:szCs w:val="24"/>
+          <w:lang w:val="en-US"/>
+        </w:rPr>
+      </w:pPr>
       <w:r>
         <w:rPr>
           <w:b/>
@@ -1040,13 +1343,23 @@
           <w:lang w:val="en-US"/>
         </w:rPr>
       </w:pPr>
-      <w:r>
-        <w:rPr>
-          <w:sz w:val="24"/>
-          <w:szCs w:val="24"/>
-          <w:lang w:val="en-US"/>
-        </w:rPr>
-        <w:t>Microsoft.EntityFrameworkCore (3.1.6)</w:t>
+      <w:proofErr w:type="spellStart"/>
+      <w:r>
+        <w:rPr>
+          <w:sz w:val="24"/>
+          <w:szCs w:val="24"/>
+          <w:lang w:val="en-US"/>
+        </w:rPr>
+        <w:t>Microsoft.EntityFrameworkCore</w:t>
+      </w:r>
+      <w:proofErr w:type="spellEnd"/>
+      <w:r>
+        <w:rPr>
+          <w:sz w:val="24"/>
+          <w:szCs w:val="24"/>
+          <w:lang w:val="en-US"/>
+        </w:rPr>
+        <w:t xml:space="preserve"> (3.1.6)</w:t>
       </w:r>
     </w:p>
     <w:p>
@@ -1062,13 +1375,23 @@
           <w:lang w:val="en-US"/>
         </w:rPr>
       </w:pPr>
-      <w:r>
-        <w:rPr>
-          <w:sz w:val="24"/>
-          <w:szCs w:val="24"/>
-          <w:lang w:val="en-US"/>
-        </w:rPr>
-        <w:t>Microsoft.EntityFrameworkCore.SqlServer (3.1.6)</w:t>
+      <w:proofErr w:type="spellStart"/>
+      <w:r>
+        <w:rPr>
+          <w:sz w:val="24"/>
+          <w:szCs w:val="24"/>
+          <w:lang w:val="en-US"/>
+        </w:rPr>
+        <w:t>Microsoft.EntityFrameworkCore.SqlServer</w:t>
+      </w:r>
+      <w:proofErr w:type="spellEnd"/>
+      <w:r>
+        <w:rPr>
+          <w:sz w:val="24"/>
+          <w:szCs w:val="24"/>
+          <w:lang w:val="en-US"/>
+        </w:rPr>
+        <w:t xml:space="preserve"> (3.1.6)</w:t>
       </w:r>
     </w:p>
     <w:p>
@@ -1103,6 +1426,17 @@
           <w:lang w:val="en-US"/>
         </w:rPr>
       </w:pPr>
+    </w:p>
+    <w:p>
+      <w:pPr>
+        <w:rPr>
+          <w:b/>
+          <w:bCs/>
+          <w:sz w:val="24"/>
+          <w:szCs w:val="24"/>
+          <w:lang w:val="en-US"/>
+        </w:rPr>
+      </w:pPr>
       <w:r>
         <w:rPr>
           <w:b/>
@@ -1146,15 +1480,48 @@
           <w:lang w:val="en-US"/>
         </w:rPr>
       </w:pPr>
-      <w:r>
-        <w:rPr>
-          <w:b/>
-          <w:bCs/>
-          <w:sz w:val="24"/>
-          <w:szCs w:val="24"/>
-          <w:lang w:val="en-US"/>
-        </w:rPr>
-        <w:t xml:space="preserve">ID Card </w:t>
+    </w:p>
+    <w:p>
+      <w:pPr>
+        <w:rPr>
+          <w:b/>
+          <w:bCs/>
+          <w:sz w:val="24"/>
+          <w:szCs w:val="24"/>
+          <w:lang w:val="en-US"/>
+        </w:rPr>
+      </w:pPr>
+      <w:r>
+        <w:rPr>
+          <w:b/>
+          <w:bCs/>
+          <w:sz w:val="24"/>
+          <w:szCs w:val="24"/>
+          <w:lang w:val="en-US"/>
+        </w:rPr>
+        <w:t xml:space="preserve">ID </w:t>
+      </w:r>
+      <w:proofErr w:type="gramStart"/>
+      <w:r>
+        <w:rPr>
+          <w:b/>
+          <w:bCs/>
+          <w:sz w:val="24"/>
+          <w:szCs w:val="24"/>
+          <w:lang w:val="en-US"/>
+        </w:rPr>
+        <w:t>Card</w:t>
+      </w:r>
+      <w:proofErr w:type="gramEnd"/>
+      <w:r>
+        <w:rPr>
+          <w:b/>
+          <w:bCs/>
+          <w:sz w:val="24"/>
+          <w:szCs w:val="24"/>
+          <w:lang w:val="en-US"/>
+        </w:rPr>
+        <w:t xml:space="preserve"> </w:t>
       </w:r>
       <w:r>
         <w:rPr>
@@ -1165,6 +1532,16 @@
           <w:lang w:val="en-US"/>
         </w:rPr>
         <w:t>Size</w:t>
+      </w:r>
+      <w:r>
+        <w:rPr>
+          <w:b/>
+          <w:bCs/>
+          <w:sz w:val="24"/>
+          <w:szCs w:val="24"/>
+          <w:lang w:val="en-US"/>
+        </w:rPr>
+        <w:t xml:space="preserve"> (Adobe Photoshop CS6)</w:t>
       </w:r>
       <w:r>
         <w:rPr>
@@ -1265,15 +1642,48 @@
           <w:lang w:val="en-US"/>
         </w:rPr>
       </w:pPr>
-      <w:r>
-        <w:rPr>
-          <w:b/>
-          <w:bCs/>
-          <w:sz w:val="24"/>
-          <w:szCs w:val="24"/>
-          <w:lang w:val="en-US"/>
-        </w:rPr>
-        <w:t xml:space="preserve">ID Card </w:t>
+    </w:p>
+    <w:p>
+      <w:pPr>
+        <w:rPr>
+          <w:b/>
+          <w:bCs/>
+          <w:sz w:val="24"/>
+          <w:szCs w:val="24"/>
+          <w:lang w:val="en-US"/>
+        </w:rPr>
+      </w:pPr>
+      <w:r>
+        <w:rPr>
+          <w:b/>
+          <w:bCs/>
+          <w:sz w:val="24"/>
+          <w:szCs w:val="24"/>
+          <w:lang w:val="en-US"/>
+        </w:rPr>
+        <w:t xml:space="preserve">ID </w:t>
+      </w:r>
+      <w:proofErr w:type="gramStart"/>
+      <w:r>
+        <w:rPr>
+          <w:b/>
+          <w:bCs/>
+          <w:sz w:val="24"/>
+          <w:szCs w:val="24"/>
+          <w:lang w:val="en-US"/>
+        </w:rPr>
+        <w:t>Card</w:t>
+      </w:r>
+      <w:proofErr w:type="gramEnd"/>
+      <w:r>
+        <w:rPr>
+          <w:b/>
+          <w:bCs/>
+          <w:sz w:val="24"/>
+          <w:szCs w:val="24"/>
+          <w:lang w:val="en-US"/>
+        </w:rPr>
+        <w:t xml:space="preserve"> </w:t>
       </w:r>
       <w:r>
         <w:rPr>
@@ -1284,6 +1694,16 @@
           <w:lang w:val="en-US"/>
         </w:rPr>
         <w:t>Text Information</w:t>
+      </w:r>
+      <w:r>
+        <w:rPr>
+          <w:b/>
+          <w:bCs/>
+          <w:sz w:val="24"/>
+          <w:szCs w:val="24"/>
+          <w:lang w:val="en-US"/>
+        </w:rPr>
+        <w:t xml:space="preserve"> (Adobe Photoshop CS6)</w:t>
       </w:r>
       <w:r>
         <w:rPr>
@@ -1341,7 +1761,7 @@
           <w:szCs w:val="24"/>
           <w:lang w:val="en-US"/>
         </w:rPr>
-        <w:t>Fraktur Font</w:t>
+        <w:t>Monotype Corsiva</w:t>
       </w:r>
     </w:p>
     <w:p>
@@ -1383,6 +1803,14 @@
         </w:rPr>
         <w:t xml:space="preserve">  </w:t>
       </w:r>
+      <w:r>
+        <w:rPr>
+          <w:sz w:val="24"/>
+          <w:szCs w:val="24"/>
+          <w:lang w:val="en-US"/>
+        </w:rPr>
+        <w:t>(11 or 10 Pt)</w:t>
+      </w:r>
     </w:p>
     <w:p>
       <w:pPr>
@@ -1392,50 +1820,61 @@
           <w:numId w:val="10"/>
         </w:numPr>
         <w:rPr>
-          <w:b/>
-          <w:bCs/>
-          <w:sz w:val="24"/>
-          <w:szCs w:val="24"/>
-          <w:lang w:val="en-US"/>
-        </w:rPr>
-      </w:pPr>
-      <w:r>
-        <w:rPr>
-          <w:b/>
-          <w:bCs/>
-          <w:sz w:val="24"/>
-          <w:szCs w:val="24"/>
-          <w:lang w:val="en-US"/>
-        </w:rPr>
-        <w:t xml:space="preserve">Min/Max </w:t>
-      </w:r>
-      <w:r>
-        <w:rPr>
-          <w:b/>
-          <w:bCs/>
-          <w:sz w:val="24"/>
-          <w:szCs w:val="24"/>
-          <w:lang w:val="en-US"/>
-        </w:rPr>
-        <w:t xml:space="preserve">Field </w:t>
-      </w:r>
-      <w:r>
-        <w:rPr>
-          <w:b/>
-          <w:bCs/>
-          <w:sz w:val="24"/>
-          <w:szCs w:val="24"/>
-          <w:lang w:val="en-US"/>
-        </w:rPr>
-        <w:t>Lengths:</w:t>
+          <w:sz w:val="24"/>
+          <w:szCs w:val="24"/>
+          <w:lang w:val="en-US"/>
+        </w:rPr>
+      </w:pPr>
+      <w:r>
+        <w:rPr>
+          <w:sz w:val="24"/>
+          <w:szCs w:val="24"/>
+          <w:lang w:val="en-US"/>
+        </w:rPr>
+        <w:t>Font Weight: Strong</w:t>
+      </w:r>
+    </w:p>
+    <w:p>
+      <w:pPr>
+        <w:rPr>
+          <w:b/>
+          <w:bCs/>
+          <w:sz w:val="24"/>
+          <w:szCs w:val="24"/>
+          <w:lang w:val="en-US"/>
+        </w:rPr>
+      </w:pPr>
+    </w:p>
+    <w:p>
+      <w:pPr>
+        <w:rPr>
+          <w:b/>
+          <w:bCs/>
+          <w:sz w:val="24"/>
+          <w:szCs w:val="24"/>
+          <w:lang w:val="en-US"/>
+        </w:rPr>
+      </w:pPr>
+      <w:bookmarkStart w:id="0" w:name="_GoBack"/>
+      <w:bookmarkEnd w:id="0"/>
+      <w:r>
+        <w:rPr>
+          <w:b/>
+          <w:bCs/>
+          <w:sz w:val="24"/>
+          <w:szCs w:val="24"/>
+          <w:lang w:val="en-US"/>
+        </w:rPr>
+        <w:lastRenderedPageBreak/>
+        <w:t>ID Card Fields:</w:t>
       </w:r>
     </w:p>
     <w:p>
       <w:pPr>
         <w:pStyle w:val="ListParagraph"/>
         <w:numPr>
-          <w:ilvl w:val="1"/>
-          <w:numId w:val="10"/>
+          <w:ilvl w:val="0"/>
+          <w:numId w:val="11"/>
         </w:numPr>
         <w:rPr>
           <w:sz w:val="24"/>
@@ -1456,8 +1895,8 @@
       <w:pPr>
         <w:pStyle w:val="ListParagraph"/>
         <w:numPr>
-          <w:ilvl w:val="1"/>
-          <w:numId w:val="10"/>
+          <w:ilvl w:val="0"/>
+          <w:numId w:val="11"/>
         </w:numPr>
         <w:rPr>
           <w:sz w:val="24"/>
@@ -1494,8 +1933,8 @@
       <w:pPr>
         <w:pStyle w:val="ListParagraph"/>
         <w:numPr>
-          <w:ilvl w:val="1"/>
-          <w:numId w:val="10"/>
+          <w:ilvl w:val="0"/>
+          <w:numId w:val="11"/>
         </w:numPr>
         <w:rPr>
           <w:sz w:val="24"/>
@@ -1516,8 +1955,8 @@
       <w:pPr>
         <w:pStyle w:val="ListParagraph"/>
         <w:numPr>
-          <w:ilvl w:val="1"/>
-          <w:numId w:val="10"/>
+          <w:ilvl w:val="0"/>
+          <w:numId w:val="11"/>
         </w:numPr>
         <w:rPr>
           <w:sz w:val="24"/>
@@ -1531,23 +1970,15 @@
           <w:szCs w:val="24"/>
           <w:lang w:val="en-US"/>
         </w:rPr>
-        <w:t>Address</w:t>
-      </w:r>
-      <w:r>
-        <w:rPr>
-          <w:sz w:val="24"/>
-          <w:szCs w:val="24"/>
-          <w:lang w:val="en-US"/>
-        </w:rPr>
-        <w:t xml:space="preserve">: </w:t>
+        <w:t xml:space="preserve">Address: </w:t>
       </w:r>
     </w:p>
     <w:p>
       <w:pPr>
         <w:pStyle w:val="ListParagraph"/>
         <w:numPr>
-          <w:ilvl w:val="1"/>
-          <w:numId w:val="10"/>
+          <w:ilvl w:val="0"/>
+          <w:numId w:val="11"/>
         </w:numPr>
         <w:rPr>
           <w:sz w:val="24"/>
@@ -1577,15 +2008,7 @@
           <w:szCs w:val="24"/>
           <w:lang w:val="en-US"/>
         </w:rPr>
-        <w:t>Name</w:t>
-      </w:r>
-      <w:r>
-        <w:rPr>
-          <w:sz w:val="24"/>
-          <w:szCs w:val="24"/>
-          <w:lang w:val="en-US"/>
-        </w:rPr>
-        <w:t xml:space="preserve">: </w:t>
+        <w:t xml:space="preserve">Name: </w:t>
       </w:r>
       <w:r>
         <w:rPr>
@@ -1603,6 +2026,7 @@
         </w:rPr>
         <w:t xml:space="preserve"> / </w:t>
       </w:r>
+      <w:proofErr w:type="spellStart"/>
       <w:r>
         <w:rPr>
           <w:sz w:val="24"/>
@@ -1611,13 +2035,14 @@
         </w:rPr>
         <w:t>SpringBusco</w:t>
       </w:r>
+      <w:proofErr w:type="spellEnd"/>
     </w:p>
     <w:p>
       <w:pPr>
         <w:pStyle w:val="ListParagraph"/>
         <w:numPr>
-          <w:ilvl w:val="1"/>
-          <w:numId w:val="10"/>
+          <w:ilvl w:val="0"/>
+          <w:numId w:val="11"/>
         </w:numPr>
         <w:rPr>
           <w:sz w:val="24"/>
@@ -1647,31 +2072,33 @@
           <w:szCs w:val="24"/>
           <w:lang w:val="en-US"/>
         </w:rPr>
-        <w:t>Name</w:t>
-      </w:r>
-      <w:r>
-        <w:rPr>
-          <w:sz w:val="24"/>
-          <w:szCs w:val="24"/>
-          <w:lang w:val="en-US"/>
-        </w:rPr>
-        <w:t xml:space="preserve">: </w:t>
-      </w:r>
-      <w:r>
-        <w:rPr>
-          <w:sz w:val="24"/>
-          <w:szCs w:val="24"/>
-          <w:lang w:val="en-US"/>
-        </w:rPr>
-        <w:t>R / Wiliams</w:t>
-      </w:r>
+        <w:t xml:space="preserve">Name: </w:t>
+      </w:r>
+      <w:r>
+        <w:rPr>
+          <w:sz w:val="24"/>
+          <w:szCs w:val="24"/>
+          <w:lang w:val="en-US"/>
+        </w:rPr>
+        <w:t xml:space="preserve">R / </w:t>
+      </w:r>
+      <w:proofErr w:type="spellStart"/>
+      <w:r>
+        <w:rPr>
+          <w:sz w:val="24"/>
+          <w:szCs w:val="24"/>
+          <w:lang w:val="en-US"/>
+        </w:rPr>
+        <w:t>Wiliams</w:t>
+      </w:r>
+      <w:proofErr w:type="spellEnd"/>
     </w:p>
     <w:p>
       <w:pPr>
         <w:pStyle w:val="ListParagraph"/>
         <w:numPr>
-          <w:ilvl w:val="1"/>
-          <w:numId w:val="10"/>
+          <w:ilvl w:val="0"/>
+          <w:numId w:val="11"/>
         </w:numPr>
         <w:rPr>
           <w:sz w:val="24"/>
@@ -1693,25 +2120,15 @@
           <w:szCs w:val="24"/>
           <w:lang w:val="en-US"/>
         </w:rPr>
-        <w:t>SF345</w:t>
-      </w:r>
-      <w:bookmarkStart w:id="0" w:name="_GoBack"/>
-      <w:bookmarkEnd w:id="0"/>
-      <w:r>
-        <w:rPr>
-          <w:sz w:val="24"/>
-          <w:szCs w:val="24"/>
-          <w:lang w:val="en-US"/>
-        </w:rPr>
-        <w:t xml:space="preserve"> / GLC009KEN</w:t>
+        <w:t>SF345 / GLC009KEN</w:t>
       </w:r>
     </w:p>
     <w:p>
       <w:pPr>
         <w:pStyle w:val="ListParagraph"/>
         <w:numPr>
-          <w:ilvl w:val="1"/>
-          <w:numId w:val="10"/>
+          <w:ilvl w:val="0"/>
+          <w:numId w:val="11"/>
         </w:numPr>
         <w:rPr>
           <w:sz w:val="24"/>
@@ -1756,8 +2173,8 @@
       <w:pPr>
         <w:pStyle w:val="ListParagraph"/>
         <w:numPr>
-          <w:ilvl w:val="1"/>
-          <w:numId w:val="10"/>
+          <w:ilvl w:val="0"/>
+          <w:numId w:val="11"/>
         </w:numPr>
         <w:rPr>
           <w:sz w:val="24"/>
@@ -1778,8 +2195,8 @@
       <w:pPr>
         <w:pStyle w:val="ListParagraph"/>
         <w:numPr>
-          <w:ilvl w:val="1"/>
-          <w:numId w:val="10"/>
+          <w:ilvl w:val="0"/>
+          <w:numId w:val="11"/>
         </w:numPr>
         <w:rPr>
           <w:sz w:val="24"/>
@@ -1795,6 +2212,15 @@
         </w:rPr>
         <w:t>School Address:</w:t>
       </w:r>
+    </w:p>
+    <w:p>
+      <w:pPr>
+        <w:rPr>
+          <w:sz w:val="24"/>
+          <w:szCs w:val="24"/>
+          <w:lang w:val="en-US"/>
+        </w:rPr>
+      </w:pPr>
     </w:p>
     <w:p>
       <w:pPr>
@@ -2133,9 +2559,122 @@
     </w:lvl>
   </w:abstractNum>
   <w:abstractNum w:abstractNumId="2" w15:restartNumberingAfterBreak="0">
+    <w:nsid w:val="0DCD33A7"/>
+    <w:multiLevelType w:val="hybridMultilevel"/>
+    <w:tmpl w:val="79FC50E4"/>
+    <w:lvl w:ilvl="0" w:tplc="04090001">
+      <w:start w:val="1"/>
+      <w:numFmt w:val="bullet"/>
+      <w:lvlText w:val=""/>
+      <w:lvlJc w:val="left"/>
+      <w:pPr>
+        <w:ind w:left="720" w:hanging="360"/>
+      </w:pPr>
+      <w:rPr>
+        <w:rFonts w:ascii="Symbol" w:hAnsi="Symbol" w:hint="default"/>
+      </w:rPr>
+    </w:lvl>
+    <w:lvl w:ilvl="1" w:tplc="04090003" w:tentative="1">
+      <w:start w:val="1"/>
+      <w:numFmt w:val="bullet"/>
+      <w:lvlText w:val="o"/>
+      <w:lvlJc w:val="left"/>
+      <w:pPr>
+        <w:ind w:left="1440" w:hanging="360"/>
+      </w:pPr>
+      <w:rPr>
+        <w:rFonts w:ascii="Courier New" w:hAnsi="Courier New" w:cs="Courier New" w:hint="default"/>
+      </w:rPr>
+    </w:lvl>
+    <w:lvl w:ilvl="2" w:tplc="04090005" w:tentative="1">
+      <w:start w:val="1"/>
+      <w:numFmt w:val="bullet"/>
+      <w:lvlText w:val=""/>
+      <w:lvlJc w:val="left"/>
+      <w:pPr>
+        <w:ind w:left="2160" w:hanging="360"/>
+      </w:pPr>
+      <w:rPr>
+        <w:rFonts w:ascii="Wingdings" w:hAnsi="Wingdings" w:hint="default"/>
+      </w:rPr>
+    </w:lvl>
+    <w:lvl w:ilvl="3" w:tplc="04090001" w:tentative="1">
+      <w:start w:val="1"/>
+      <w:numFmt w:val="bullet"/>
+      <w:lvlText w:val=""/>
+      <w:lvlJc w:val="left"/>
+      <w:pPr>
+        <w:ind w:left="2880" w:hanging="360"/>
+      </w:pPr>
+      <w:rPr>
+        <w:rFonts w:ascii="Symbol" w:hAnsi="Symbol" w:hint="default"/>
+      </w:rPr>
+    </w:lvl>
+    <w:lvl w:ilvl="4" w:tplc="04090003" w:tentative="1">
+      <w:start w:val="1"/>
+      <w:numFmt w:val="bullet"/>
+      <w:lvlText w:val="o"/>
+      <w:lvlJc w:val="left"/>
+      <w:pPr>
+        <w:ind w:left="3600" w:hanging="360"/>
+      </w:pPr>
+      <w:rPr>
+        <w:rFonts w:ascii="Courier New" w:hAnsi="Courier New" w:cs="Courier New" w:hint="default"/>
+      </w:rPr>
+    </w:lvl>
+    <w:lvl w:ilvl="5" w:tplc="04090005" w:tentative="1">
+      <w:start w:val="1"/>
+      <w:numFmt w:val="bullet"/>
+      <w:lvlText w:val=""/>
+      <w:lvlJc w:val="left"/>
+      <w:pPr>
+        <w:ind w:left="4320" w:hanging="360"/>
+      </w:pPr>
+      <w:rPr>
+        <w:rFonts w:ascii="Wingdings" w:hAnsi="Wingdings" w:hint="default"/>
+      </w:rPr>
+    </w:lvl>
+    <w:lvl w:ilvl="6" w:tplc="04090001" w:tentative="1">
+      <w:start w:val="1"/>
+      <w:numFmt w:val="bullet"/>
+      <w:lvlText w:val=""/>
+      <w:lvlJc w:val="left"/>
+      <w:pPr>
+        <w:ind w:left="5040" w:hanging="360"/>
+      </w:pPr>
+      <w:rPr>
+        <w:rFonts w:ascii="Symbol" w:hAnsi="Symbol" w:hint="default"/>
+      </w:rPr>
+    </w:lvl>
+    <w:lvl w:ilvl="7" w:tplc="04090003" w:tentative="1">
+      <w:start w:val="1"/>
+      <w:numFmt w:val="bullet"/>
+      <w:lvlText w:val="o"/>
+      <w:lvlJc w:val="left"/>
+      <w:pPr>
+        <w:ind w:left="5760" w:hanging="360"/>
+      </w:pPr>
+      <w:rPr>
+        <w:rFonts w:ascii="Courier New" w:hAnsi="Courier New" w:cs="Courier New" w:hint="default"/>
+      </w:rPr>
+    </w:lvl>
+    <w:lvl w:ilvl="8" w:tplc="04090005" w:tentative="1">
+      <w:start w:val="1"/>
+      <w:numFmt w:val="bullet"/>
+      <w:lvlText w:val=""/>
+      <w:lvlJc w:val="left"/>
+      <w:pPr>
+        <w:ind w:left="6480" w:hanging="360"/>
+      </w:pPr>
+      <w:rPr>
+        <w:rFonts w:ascii="Wingdings" w:hAnsi="Wingdings" w:hint="default"/>
+      </w:rPr>
+    </w:lvl>
+  </w:abstractNum>
+  <w:abstractNum w:abstractNumId="3" w15:restartNumberingAfterBreak="0">
     <w:nsid w:val="1B6D54E6"/>
     <w:multiLevelType w:val="hybridMultilevel"/>
-    <w:tmpl w:val="5BCAB500"/>
+    <w:tmpl w:val="566A78AC"/>
     <w:lvl w:ilvl="0" w:tplc="04090001">
       <w:start w:val="1"/>
       <w:numFmt w:val="bullet"/>
@@ -2245,7 +2784,7 @@
       </w:rPr>
     </w:lvl>
   </w:abstractNum>
-  <w:abstractNum w:abstractNumId="3" w15:restartNumberingAfterBreak="0">
+  <w:abstractNum w:abstractNumId="4" w15:restartNumberingAfterBreak="0">
     <w:nsid w:val="21ED3CEB"/>
     <w:multiLevelType w:val="hybridMultilevel"/>
     <w:tmpl w:val="74567FAE"/>
@@ -2358,7 +2897,7 @@
       </w:rPr>
     </w:lvl>
   </w:abstractNum>
-  <w:abstractNum w:abstractNumId="4" w15:restartNumberingAfterBreak="0">
+  <w:abstractNum w:abstractNumId="5" w15:restartNumberingAfterBreak="0">
     <w:nsid w:val="22014A8A"/>
     <w:multiLevelType w:val="hybridMultilevel"/>
     <w:tmpl w:val="7838A29C"/>
@@ -2471,7 +3010,7 @@
       </w:rPr>
     </w:lvl>
   </w:abstractNum>
-  <w:abstractNum w:abstractNumId="5" w15:restartNumberingAfterBreak="0">
+  <w:abstractNum w:abstractNumId="6" w15:restartNumberingAfterBreak="0">
     <w:nsid w:val="3F706DAD"/>
     <w:multiLevelType w:val="hybridMultilevel"/>
     <w:tmpl w:val="90CE940E"/>
@@ -2584,7 +3123,7 @@
       </w:rPr>
     </w:lvl>
   </w:abstractNum>
-  <w:abstractNum w:abstractNumId="6" w15:restartNumberingAfterBreak="0">
+  <w:abstractNum w:abstractNumId="7" w15:restartNumberingAfterBreak="0">
     <w:nsid w:val="53C16903"/>
     <w:multiLevelType w:val="hybridMultilevel"/>
     <w:tmpl w:val="AE6AA494"/>
@@ -2697,7 +3236,7 @@
       </w:rPr>
     </w:lvl>
   </w:abstractNum>
-  <w:abstractNum w:abstractNumId="7" w15:restartNumberingAfterBreak="0">
+  <w:abstractNum w:abstractNumId="8" w15:restartNumberingAfterBreak="0">
     <w:nsid w:val="55085F22"/>
     <w:multiLevelType w:val="hybridMultilevel"/>
     <w:tmpl w:val="EEE0C2B2"/>
@@ -2810,7 +3349,7 @@
       </w:rPr>
     </w:lvl>
   </w:abstractNum>
-  <w:abstractNum w:abstractNumId="8" w15:restartNumberingAfterBreak="0">
+  <w:abstractNum w:abstractNumId="9" w15:restartNumberingAfterBreak="0">
     <w:nsid w:val="5EF1078C"/>
     <w:multiLevelType w:val="hybridMultilevel"/>
     <w:tmpl w:val="592A1F9A"/>
@@ -2923,7 +3462,7 @@
       </w:rPr>
     </w:lvl>
   </w:abstractNum>
-  <w:abstractNum w:abstractNumId="9" w15:restartNumberingAfterBreak="0">
+  <w:abstractNum w:abstractNumId="10" w15:restartNumberingAfterBreak="0">
     <w:nsid w:val="69E8277F"/>
     <w:multiLevelType w:val="hybridMultilevel"/>
     <w:tmpl w:val="E292ADB6"/>
@@ -3037,33 +3576,36 @@
     </w:lvl>
   </w:abstractNum>
   <w:num w:numId="1">
-    <w:abstractNumId w:val="8"/>
+    <w:abstractNumId w:val="9"/>
   </w:num>
   <w:num w:numId="2">
-    <w:abstractNumId w:val="9"/>
+    <w:abstractNumId w:val="10"/>
   </w:num>
   <w:num w:numId="3">
-    <w:abstractNumId w:val="3"/>
+    <w:abstractNumId w:val="4"/>
   </w:num>
   <w:num w:numId="4">
-    <w:abstractNumId w:val="6"/>
+    <w:abstractNumId w:val="7"/>
   </w:num>
   <w:num w:numId="5">
     <w:abstractNumId w:val="1"/>
   </w:num>
   <w:num w:numId="6">
+    <w:abstractNumId w:val="6"/>
+  </w:num>
+  <w:num w:numId="7">
     <w:abstractNumId w:val="5"/>
   </w:num>
-  <w:num w:numId="7">
-    <w:abstractNumId w:val="4"/>
-  </w:num>
   <w:num w:numId="8">
-    <w:abstractNumId w:val="7"/>
+    <w:abstractNumId w:val="8"/>
   </w:num>
   <w:num w:numId="9">
     <w:abstractNumId w:val="0"/>
   </w:num>
   <w:num w:numId="10">
+    <w:abstractNumId w:val="3"/>
+  </w:num>
+  <w:num w:numId="11">
     <w:abstractNumId w:val="2"/>
   </w:num>
 </w:numbering>

</xml_diff>